<commit_message>
Final Capstone Project Report
Final version of report with changes suggested by instructor
</commit_message>
<xml_diff>
--- a/Capstone Project Report.docx
+++ b/Capstone Project Report.docx
@@ -103,14 +103,33 @@
     </w:p>
     <w:p/>
     <w:p>
-      <w:r>
+      <w:pPr>
         <w:rPr>
           <w:b/>
         </w:rPr>
-        <w:t>Background:</w:t>
-      </w:r>
-      <w:r>
-        <w:t xml:space="preserve">  The Theatre Development Fund (TDF) operates the tourist landmark TKTS Booths in New York City that sell same day tickets to Broadway and Off Broadway shows for up to a 50% discount.  There are four TKTS booth location throughout the city.  The busiest location is Times Square, at the heart of the theatre district.  Other locations are the South Street Seaport, Brooklyn, and Lincoln Center.</w:t>
+      </w:pPr>
+      <w:r>
+        <w:rPr>
+          <w:rFonts w:asciiTheme="majorHAnsi" w:eastAsiaTheme="majorEastAsia" w:hAnsiTheme="majorHAnsi" w:cstheme="majorBidi"/>
+          <w:color w:val="2E74B5" w:themeColor="accent1" w:themeShade="BF"/>
+          <w:sz w:val="32"/>
+          <w:szCs w:val="32"/>
+        </w:rPr>
+        <w:t>Background</w:t>
+      </w:r>
+    </w:p>
+    <w:p>
+      <w:r>
+        <w:t>The Theatre Development Fund (TDF)</w:t>
+      </w:r>
+      <w:r>
+        <w:rPr>
+          <w:rStyle w:val="FootnoteReference"/>
+        </w:rPr>
+        <w:footnoteReference w:id="1"/>
+      </w:r>
+      <w:r>
+        <w:t xml:space="preserve"> operates the tourist landmark TKTS Booths in New York City that sell same day tickets to Broadway and Off Broadway shows for up to a 50% discount.  There are four TKTS booth location throughout the city.  The busiest location is Times Square, at the heart of the theatre district.  Other locations are the South Street Seaport, Brooklyn, and Lincoln Center.</w:t>
       </w:r>
     </w:p>
     <w:p>
@@ -126,221 +145,132 @@
         <w:t xml:space="preserve"> and Android devices that will allow the user to see the shows that are listed at the booths without having to be there in person (they will still have to purchase tickets in person).  The mobile app also serves as a comprehensive index of all the shows currently playing in New York City, including shows that are not on sale at the booth.</w:t>
       </w:r>
     </w:p>
+    <w:p>
+      <w:r>
+        <w:t xml:space="preserve">Sales at the booths are subject to some fluctuation, but TDF management </w:t>
+      </w:r>
+      <w:r>
+        <w:t>does</w:t>
+      </w:r>
+      <w:r>
+        <w:t xml:space="preserve"> not always know the cause of rises and dips in sales.  </w:t>
+      </w:r>
+      <w:r>
+        <w:t xml:space="preserve">Management needs a better model for sales that will allow them to </w:t>
+      </w:r>
+      <w:proofErr w:type="gramStart"/>
+      <w:r>
+        <w:t>better forecast</w:t>
+      </w:r>
+      <w:proofErr w:type="gramEnd"/>
+      <w:r>
+        <w:t xml:space="preserve"> sales on a weekly basis and detect when </w:t>
+      </w:r>
+      <w:r>
+        <w:t>an anomalous event occurs.</w:t>
+      </w:r>
+    </w:p>
     <w:p/>
     <w:p>
       <w:r>
         <w:rPr>
-          <w:b/>
-        </w:rPr>
-        <w:t>The Problem:</w:t>
-      </w:r>
-      <w:r>
-        <w:t xml:space="preserve">  Sales at the booths are subject to some fluctuation, but TDF management </w:t>
-      </w:r>
-      <w:r>
-        <w:t>does</w:t>
-      </w:r>
-      <w:r>
-        <w:t xml:space="preserve"> not always know the cause of rises and dips in sales.  </w:t>
-      </w:r>
-      <w:r>
-        <w:t xml:space="preserve">Management needs a better model for sales that will allow them to </w:t>
-      </w:r>
-      <w:proofErr w:type="gramStart"/>
-      <w:r>
-        <w:t>better forecast</w:t>
-      </w:r>
-      <w:proofErr w:type="gramEnd"/>
-      <w:r>
-        <w:t xml:space="preserve"> sales on a weekly basis and detect when </w:t>
-      </w:r>
-      <w:r>
-        <w:t>an anomalous event occurs.</w:t>
+          <w:rFonts w:asciiTheme="majorHAnsi" w:eastAsiaTheme="majorEastAsia" w:hAnsiTheme="majorHAnsi" w:cstheme="majorBidi"/>
+          <w:color w:val="2E74B5" w:themeColor="accent1" w:themeShade="BF"/>
+          <w:sz w:val="32"/>
+          <w:szCs w:val="32"/>
+        </w:rPr>
+        <w:t>Methodology</w:t>
+      </w:r>
+    </w:p>
+    <w:p>
+      <w:r>
+        <w:t xml:space="preserve">The data to be used in this project will be compiled from sales spreadsheets maintained by TDF and assembled into machine-readable format.   Sales figures are maintained weekly (not daily) and are kept in individual spreadsheets for each week of operation.  For this project, we will focus on the 2016 sales year (1/1/2016 to 12/31/2016) although we will also use historical sales data (from 1/1/2013 to 12/31/2015) to compare normal activity from year to year and to </w:t>
+      </w:r>
+      <w:r>
+        <w:t xml:space="preserve">build a forecasting model.  </w:t>
+      </w:r>
+    </w:p>
+    <w:p>
+      <w:r>
+        <w:t>To compile a list of all Broadway shows currently playing at any given week (including those that were not sold at TKTS), I will use opening and closing date information from the Internet Theatre Database (ibdb.com).  Industry sales figures (total Broadway sales) are taken from Variety.</w:t>
+      </w:r>
+    </w:p>
+    <w:p>
+      <w:r>
+        <w:t xml:space="preserve">We will </w:t>
+      </w:r>
+      <w:r>
+        <w:t xml:space="preserve">plot the </w:t>
+      </w:r>
+      <w:r>
+        <w:t>weekly trends</w:t>
+      </w:r>
+      <w:r>
+        <w:t xml:space="preserve"> </w:t>
+      </w:r>
+      <w:r>
+        <w:t>to</w:t>
+      </w:r>
+      <w:r>
+        <w:t xml:space="preserve"> analyze them</w:t>
+      </w:r>
+      <w:r>
+        <w:t xml:space="preserve"> and</w:t>
+      </w:r>
+      <w:r>
+        <w:t xml:space="preserve"> to derive insights as to the behavior</w:t>
+      </w:r>
+      <w:r>
+        <w:t xml:space="preserve"> of the ticket sales</w:t>
+      </w:r>
+      <w:r>
+        <w:t xml:space="preserve">.  </w:t>
+      </w:r>
+      <w:r>
+        <w:t>Then</w:t>
+      </w:r>
+      <w:r>
+        <w:t xml:space="preserve">, we will build an ARIMA time series model that can be used to forecast future sales. </w:t>
+      </w:r>
+    </w:p>
+    <w:p>
+      <w:pPr>
+        <w:rPr>
+          <w:rFonts w:asciiTheme="majorHAnsi" w:eastAsiaTheme="majorEastAsia" w:hAnsiTheme="majorHAnsi" w:cstheme="majorBidi"/>
+          <w:color w:val="2E74B5" w:themeColor="accent1" w:themeShade="BF"/>
+          <w:sz w:val="32"/>
+          <w:szCs w:val="32"/>
+        </w:rPr>
+      </w:pPr>
+      <w:r>
+        <w:lastRenderedPageBreak/>
+        <w:br w:type="page"/>
+      </w:r>
+    </w:p>
+    <w:p>
+      <w:pPr>
+        <w:pStyle w:val="Heading1"/>
+      </w:pPr>
+      <w:r>
+        <w:t>TKTS Sales</w:t>
+      </w:r>
+    </w:p>
+    <w:p>
+      <w:r>
+        <w:t xml:space="preserve">Before we examine the various factors that may influence the rise and fall of sales at the booth, it is important to establish a baseline with regards to the natural changes in booth sales.  </w:t>
       </w:r>
     </w:p>
     <w:p/>
     <w:p>
-      <w:pPr>
-        <w:rPr>
-          <w:b/>
-        </w:rPr>
-      </w:pPr>
-      <w:r>
-        <w:rPr>
-          <w:b/>
-        </w:rPr>
-        <w:t>Study Parameters:</w:t>
-      </w:r>
-    </w:p>
-    <w:p>
-      <w:pPr>
-        <w:pStyle w:val="ListParagraph"/>
-        <w:numPr>
-          <w:ilvl w:val="0"/>
-          <w:numId w:val="2"/>
-        </w:numPr>
-      </w:pPr>
-      <w:r>
-        <w:t xml:space="preserve">Study dates:  </w:t>
-      </w:r>
-      <w:r>
-        <w:t>1</w:t>
-      </w:r>
-      <w:r>
-        <w:t>/1/2016 to 12/31/2016</w:t>
-      </w:r>
-    </w:p>
-    <w:p>
-      <w:pPr>
-        <w:pStyle w:val="ListParagraph"/>
-        <w:numPr>
-          <w:ilvl w:val="0"/>
-          <w:numId w:val="2"/>
-        </w:numPr>
-      </w:pPr>
-      <w:r>
-        <w:t>To minimize the complexity of the natural cycle of activity within one week, we will examine the data by week.</w:t>
-      </w:r>
-    </w:p>
-    <w:p/>
-    <w:p>
-      <w:pPr>
-        <w:rPr>
-          <w:b/>
-        </w:rPr>
-      </w:pPr>
-      <w:r>
-        <w:rPr>
-          <w:b/>
-        </w:rPr>
-        <w:t>Datasets to be studied and compared:</w:t>
-      </w:r>
-    </w:p>
-    <w:p>
-      <w:pPr>
-        <w:pStyle w:val="ListParagraph"/>
-        <w:numPr>
-          <w:ilvl w:val="0"/>
-          <w:numId w:val="1"/>
-        </w:numPr>
-      </w:pPr>
-      <w:r>
-        <w:t>Tickets sales at each of the booths by week and by show.</w:t>
-      </w:r>
-    </w:p>
-    <w:p>
-      <w:pPr>
-        <w:pStyle w:val="ListParagraph"/>
-        <w:numPr>
-          <w:ilvl w:val="1"/>
-          <w:numId w:val="1"/>
-        </w:numPr>
-      </w:pPr>
-      <w:r>
-        <w:t>Sales figures are maintained weekly (not daily) and are kept in individual spreadsheets for each week of operation.  Data had to manually be compiled into one spreadsheet that could be imported as a whole table.</w:t>
-      </w:r>
-    </w:p>
-    <w:p>
-      <w:pPr>
-        <w:pStyle w:val="ListParagraph"/>
-        <w:numPr>
-          <w:ilvl w:val="0"/>
-          <w:numId w:val="1"/>
-        </w:numPr>
-      </w:pPr>
-      <w:r>
-        <w:t>Ticket sales for each show for all of Broadway as published by Variety.</w:t>
-      </w:r>
-    </w:p>
-    <w:p>
-      <w:pPr>
-        <w:pStyle w:val="ListParagraph"/>
-        <w:numPr>
-          <w:ilvl w:val="0"/>
-          <w:numId w:val="1"/>
-        </w:numPr>
-      </w:pPr>
-      <w:r>
-        <w:t>Number of shows playing on Broadway</w:t>
-      </w:r>
-    </w:p>
-    <w:p>
-      <w:pPr>
-        <w:pStyle w:val="ListParagraph"/>
-        <w:numPr>
-          <w:ilvl w:val="1"/>
-          <w:numId w:val="1"/>
-        </w:numPr>
-      </w:pPr>
-      <w:r>
-        <w:t>Number sold at the booth</w:t>
-      </w:r>
-      <w:r>
-        <w:t>.  This is taken from sales data as well as from the software used by the sellers at the booth to post info to the app.</w:t>
-      </w:r>
-    </w:p>
-    <w:p>
-      <w:pPr>
-        <w:pStyle w:val="ListParagraph"/>
-        <w:numPr>
-          <w:ilvl w:val="1"/>
-          <w:numId w:val="1"/>
-        </w:numPr>
-      </w:pPr>
-      <w:r>
-        <w:t>Number of shows that sell at full price and don’t appear at the booth</w:t>
-      </w:r>
-      <w:r>
-        <w:t>.  In addition to shows sold at the booth, a select number of shows sell very well and do not sell discounted tickets at the booth.  A list of full show openings and closings are published at IBDB.com.</w:t>
-      </w:r>
-    </w:p>
-    <w:p>
-      <w:r>
-        <w:t xml:space="preserve">Much of the data will already be stored within TDF’s databases.  </w:t>
-      </w:r>
-    </w:p>
-    <w:p/>
-    <w:p>
-      <w:r>
-        <w:rPr>
-          <w:b/>
-        </w:rPr>
-        <w:t>Methodology</w:t>
-      </w:r>
-      <w:r>
-        <w:t xml:space="preserve">:  The bulk of the work will be to assemble and shape the data in a way that can be examined weekly.  </w:t>
-      </w:r>
-      <w:r>
-        <w:t xml:space="preserve">We will then plot these charts and analyze them to derive insights as to the behavior of the data.  Finally, we will build an ARIMA time series model that can be used to forecast future sales. </w:t>
-      </w:r>
-      <w:bookmarkStart w:id="0" w:name="_GoBack"/>
-      <w:bookmarkEnd w:id="0"/>
-    </w:p>
-    <w:p>
-      <w:pPr>
-        <w:pStyle w:val="Heading1"/>
-      </w:pPr>
-      <w:r>
-        <w:lastRenderedPageBreak/>
-        <w:t>TKTS Sales</w:t>
-      </w:r>
-    </w:p>
-    <w:p>
-      <w:r>
-        <w:t xml:space="preserve">Before we examine the various factors that may influence the rise and fall of sales at the booth, it is important to establish a baseline with regards to the natural changes in booth sales.  </w:t>
-      </w:r>
-    </w:p>
-    <w:p/>
-    <w:p>
       <w:r>
         <w:rPr>
           <w:noProof/>
         </w:rPr>
         <w:drawing>
-          <wp:inline distT="0" distB="0" distL="0" distR="0" wp14:anchorId="171F74E7" wp14:editId="48100394">
+          <wp:inline distT="0" distB="0" distL="0" distR="0" wp14:anchorId="6C77F18A" wp14:editId="6A227666">
             <wp:extent cx="5943600" cy="3136900"/>
-            <wp:effectExtent l="0" t="0" r="0" b="6350"/>
-            <wp:docPr id="2" name="Picture 2"/>
+            <wp:effectExtent l="0" t="0" r="0" b="12700"/>
+            <wp:docPr id="18" name="Picture 18"/>
             <wp:cNvGraphicFramePr>
               <a:graphicFrameLocks xmlns:a="http://schemas.openxmlformats.org/drawingml/2006/main" noChangeAspect="1"/>
             </wp:cNvGraphicFramePr>
@@ -348,7 +278,7 @@
               <a:graphicData uri="http://schemas.openxmlformats.org/drawingml/2006/picture">
                 <pic:pic xmlns:pic="http://schemas.openxmlformats.org/drawingml/2006/picture">
                   <pic:nvPicPr>
-                    <pic:cNvPr id="2" name="TKTS_Sales_2016.png"/>
+                    <pic:cNvPr id="0" name="TKTS_Sales_2016.png"/>
                     <pic:cNvPicPr/>
                   </pic:nvPicPr>
                   <pic:blipFill>
@@ -399,7 +329,19 @@
         </w:rPr>
       </w:pPr>
       <w:r>
-        <w:t>We can also see that the months of January and February and the worst months of the year with the summer months being the best months for the booth.  We also see a precipitous drop in the first week of Septem</w:t>
+        <w:t>We can also see that the mo</w:t>
+      </w:r>
+      <w:r>
+        <w:t>nths of January and February are</w:t>
+      </w:r>
+      <w:r>
+        <w:t xml:space="preserve"> the worst months of the year with the summer months being the best months for the booth</w:t>
+      </w:r>
+      <w:r>
+        <w:t xml:space="preserve"> sales performance</w:t>
+      </w:r>
+      <w:r>
+        <w:t>.  We also see a precipitous drop in the first week of Septem</w:t>
       </w:r>
       <w:r>
         <w:t>ber as the school year begins</w:t>
@@ -441,9 +383,9 @@
         </w:rPr>
         <w:lastRenderedPageBreak/>
         <w:drawing>
-          <wp:inline distT="0" distB="0" distL="0" distR="0" wp14:anchorId="72A17F5C" wp14:editId="58AB20A9">
+          <wp:inline distT="0" distB="0" distL="0" distR="0" wp14:anchorId="72A17F5C" wp14:editId="43299A59">
             <wp:extent cx="5943600" cy="3136900"/>
-            <wp:effectExtent l="0" t="0" r="0" b="6350"/>
+            <wp:effectExtent l="0" t="0" r="0" b="12700"/>
             <wp:docPr id="13" name="Picture 13"/>
             <wp:cNvGraphicFramePr>
               <a:graphicFrameLocks xmlns:a="http://schemas.openxmlformats.org/drawingml/2006/main" noChangeAspect="1"/>
@@ -493,7 +435,43 @@
         <w:rPr>
           <w:noProof/>
         </w:rPr>
-        <w:t>The chart above shows ticket sales by booth.  We can see here that the vast majority of ticket sales are sold at the Times Square location.  Note that the Lincoln Center location did not open until late July, which is why it is zero up to that point.  We can see that every location generally follows the rise and fall in sales proportionally in tandem, so all booths see the peaks and valleys at the same time.  If it doesn’t seem to rise as much in the chart above, it’s only because the scale is much smaller.</w:t>
+        <w:t>The chart above shows ticket sales by booth.  We can see here that the vast majority of ticket sales are sold at the Times Square location.  Note that the Lincoln Center location did not open unt</w:t>
+      </w:r>
+      <w:r>
+        <w:rPr>
+          <w:noProof/>
+        </w:rPr>
+        <w:t>il late July.</w:t>
+      </w:r>
+      <w:r>
+        <w:rPr>
+          <w:noProof/>
+        </w:rPr>
+        <w:t xml:space="preserve">  We can see that every location generally follows the rise and fall in sales proportionally in tandem, so all booths see the peaks and valleys at the same time.  If it does</w:t>
+      </w:r>
+      <w:r>
+        <w:rPr>
+          <w:noProof/>
+        </w:rPr>
+        <w:t xml:space="preserve"> not</w:t>
+      </w:r>
+      <w:r>
+        <w:rPr>
+          <w:noProof/>
+        </w:rPr>
+        <w:t xml:space="preserve"> seem to rise as much in </w:t>
+      </w:r>
+      <w:r>
+        <w:rPr>
+          <w:noProof/>
+        </w:rPr>
+        <w:t>the chart above, it i</w:t>
+      </w:r>
+      <w:r>
+        <w:rPr>
+          <w:noProof/>
+        </w:rPr>
+        <w:t>s only because the scale is much smaller.</w:t>
       </w:r>
     </w:p>
     <w:p>
@@ -862,10 +840,10 @@
         </w:rPr>
         <w:lastRenderedPageBreak/>
         <w:drawing>
-          <wp:inline distT="0" distB="0" distL="0" distR="0" wp14:anchorId="0CB09D35" wp14:editId="7FCBA371">
-            <wp:extent cx="5943600" cy="3136900"/>
-            <wp:effectExtent l="0" t="0" r="0" b="6350"/>
-            <wp:docPr id="11" name="Picture 11"/>
+          <wp:inline distT="0" distB="0" distL="0" distR="0" wp14:anchorId="1F2200A4" wp14:editId="62F84F34">
+            <wp:extent cx="5943600" cy="1644015"/>
+            <wp:effectExtent l="0" t="0" r="0" b="6985"/>
+            <wp:docPr id="19" name="Picture 19"/>
             <wp:cNvGraphicFramePr>
               <a:graphicFrameLocks xmlns:a="http://schemas.openxmlformats.org/drawingml/2006/main" noChangeAspect="1"/>
             </wp:cNvGraphicFramePr>
@@ -873,7 +851,7 @@
               <a:graphicData uri="http://schemas.openxmlformats.org/drawingml/2006/picture">
                 <pic:pic xmlns:pic="http://schemas.openxmlformats.org/drawingml/2006/picture">
                   <pic:nvPicPr>
-                    <pic:cNvPr id="11" name="TKTS_Compared_To_Num_Shows_Running.png"/>
+                    <pic:cNvPr id="0" name="TKTS_Compared_To_Num_Shows_Running.png"/>
                     <pic:cNvPicPr/>
                   </pic:nvPicPr>
                   <pic:blipFill>
@@ -891,7 +869,7 @@
                   <pic:spPr>
                     <a:xfrm>
                       <a:off x="0" y="0"/>
-                      <a:ext cx="5943600" cy="3136900"/>
+                      <a:ext cx="5943600" cy="1644015"/>
                     </a:xfrm>
                     <a:prstGeom prst="rect">
                       <a:avLst/>
@@ -908,8 +886,8 @@
           <w:noProof/>
         </w:rPr>
         <w:drawing>
-          <wp:inline distT="0" distB="0" distL="0" distR="0" wp14:anchorId="0DE3941B" wp14:editId="424A2DAC">
-            <wp:extent cx="5943600" cy="3089910"/>
+          <wp:inline distT="0" distB="0" distL="0" distR="0" wp14:anchorId="0DE3941B" wp14:editId="7DA7CBCE">
+            <wp:extent cx="5943600" cy="1681089"/>
             <wp:effectExtent l="0" t="0" r="0" b="0"/>
             <wp:docPr id="12" name="Picture 12"/>
             <wp:cNvGraphicFramePr>
@@ -937,7 +915,7 @@
                   <pic:spPr>
                     <a:xfrm>
                       <a:off x="0" y="0"/>
-                      <a:ext cx="5943600" cy="3089910"/>
+                      <a:ext cx="5943600" cy="1681089"/>
                     </a:xfrm>
                     <a:prstGeom prst="rect">
                       <a:avLst/>
@@ -1037,23 +1015,11 @@
         <w:t>, so even though tickets are high, actual dollar figures will probably be lower or remain even.  Further investigations into these figures should yield more insight into the behavior of ticket buyers.</w:t>
       </w:r>
     </w:p>
-    <w:p/>
-    <w:p>
-      <w:r>
-        <w:t xml:space="preserve"> </w:t>
-      </w:r>
-    </w:p>
-    <w:p>
-      <w:r>
-        <w:br w:type="page"/>
-      </w:r>
-    </w:p>
     <w:p>
       <w:pPr>
         <w:pStyle w:val="Heading1"/>
       </w:pPr>
       <w:r>
-        <w:lastRenderedPageBreak/>
         <w:t>Creating a Model to Forecast Sales</w:t>
       </w:r>
     </w:p>
@@ -1076,9 +1042,9 @@
           <w:noProof/>
         </w:rPr>
         <w:drawing>
-          <wp:inline distT="0" distB="0" distL="0" distR="0" wp14:anchorId="6EF358C3" wp14:editId="6045B805">
-            <wp:extent cx="5943600" cy="1571625"/>
-            <wp:effectExtent l="0" t="0" r="0" b="3175"/>
+          <wp:inline distT="0" distB="0" distL="0" distR="0" wp14:anchorId="6EF358C3" wp14:editId="5AD30885">
+            <wp:extent cx="5943600" cy="1561570"/>
+            <wp:effectExtent l="0" t="0" r="0" b="0"/>
             <wp:docPr id="3" name="Picture 3"/>
             <wp:cNvGraphicFramePr>
               <a:graphicFrameLocks xmlns:a="http://schemas.openxmlformats.org/drawingml/2006/main" noChangeAspect="1"/>
@@ -1105,7 +1071,7 @@
                   <pic:spPr>
                     <a:xfrm>
                       <a:off x="0" y="0"/>
-                      <a:ext cx="5943600" cy="1571625"/>
+                      <a:ext cx="5943600" cy="1561570"/>
                     </a:xfrm>
                     <a:prstGeom prst="rect">
                       <a:avLst/>
@@ -1133,7 +1099,13 @@
     </w:p>
     <w:p>
       <w:r>
-        <w:t xml:space="preserve">The main requirement of forecasting using the ARIMA model is that the time series be stationary, which means that the mean and variance must remain constant over time.  To test this, we will plot a rolling mean and </w:t>
+        <w:t xml:space="preserve">The main requirement of forecasting using the ARIMA model is that the time series </w:t>
+      </w:r>
+      <w:r>
+        <w:t xml:space="preserve">must </w:t>
+      </w:r>
+      <w:r>
+        <w:t xml:space="preserve">be stationary, which means that the mean and variance must remain constant over time.  To test this, we will plot a rolling mean and </w:t>
       </w:r>
       <w:r>
         <w:t>a rolling standard deviation.  Using Pandas (Python Library), f</w:t>
@@ -1202,8 +1174,17 @@
       <w:pPr>
         <w:keepNext/>
       </w:pPr>
-      <w:r>
-        <w:lastRenderedPageBreak/>
+    </w:p>
+    <w:p>
+      <w:pPr>
+        <w:keepNext/>
+      </w:pPr>
+    </w:p>
+    <w:p>
+      <w:pPr>
+        <w:keepNext/>
+      </w:pPr>
+      <w:r>
         <w:t xml:space="preserve">Another test of </w:t>
       </w:r>
       <w:proofErr w:type="spellStart"/>
@@ -1212,20 +1193,13 @@
       </w:r>
       <w:proofErr w:type="spellEnd"/>
       <w:r>
-        <w:t xml:space="preserve"> is the Dickey-Fuller test.  We will use the </w:t>
-      </w:r>
-      <w:proofErr w:type="spellStart"/>
-      <w:r>
-        <w:t>Statsmodels</w:t>
-      </w:r>
-      <w:proofErr w:type="spellEnd"/>
-      <w:r>
-        <w:t xml:space="preserve"> python library to compute the values for our time series.  </w:t>
+        <w:t xml:space="preserve"> is the Dickey-Fuller test. </w:t>
       </w:r>
     </w:p>
     <w:p>
       <w:pPr>
         <w:keepNext/>
+        <w:keepLines/>
         <w:shd w:val="clear" w:color="auto" w:fill="FFFFFF"/>
         <w:tabs>
           <w:tab w:val="left" w:pos="916"/>
@@ -1246,397 +1220,594 @@
           <w:tab w:val="left" w:pos="14656"/>
         </w:tabs>
         <w:spacing w:after="0" w:line="240" w:lineRule="auto"/>
-        <w:ind w:left="720"/>
         <w:textAlignment w:val="baseline"/>
         <w:rPr>
-          <w:rFonts w:ascii="Courier" w:hAnsi="Courier" w:cs="Courier"/>
+          <w:rFonts w:cs="Courier"/>
           <w:color w:val="000000"/>
           <w:sz w:val="21"/>
           <w:szCs w:val="21"/>
-        </w:rPr>
-      </w:pPr>
-      <w:r>
-        <w:rPr>
-          <w:rFonts w:ascii="Courier" w:hAnsi="Courier" w:cs="Courier"/>
+          <w:u w:val="single"/>
+        </w:rPr>
+      </w:pPr>
+      <w:r>
+        <w:rPr>
+          <w:rFonts w:cs="Courier"/>
           <w:color w:val="000000"/>
           <w:sz w:val="21"/>
           <w:szCs w:val="21"/>
+          <w:u w:val="single"/>
         </w:rPr>
         <w:t xml:space="preserve">Results of Dickey-Fuller Test: </w:t>
       </w:r>
     </w:p>
-    <w:p>
-      <w:pPr>
-        <w:keepNext/>
-        <w:shd w:val="clear" w:color="auto" w:fill="FFFFFF"/>
-        <w:tabs>
-          <w:tab w:val="left" w:pos="916"/>
-          <w:tab w:val="left" w:pos="1832"/>
-          <w:tab w:val="left" w:pos="2748"/>
-          <w:tab w:val="left" w:pos="3664"/>
-          <w:tab w:val="left" w:pos="4580"/>
-          <w:tab w:val="left" w:pos="5496"/>
-          <w:tab w:val="left" w:pos="6412"/>
-          <w:tab w:val="left" w:pos="7328"/>
-          <w:tab w:val="left" w:pos="8244"/>
-          <w:tab w:val="left" w:pos="9160"/>
-          <w:tab w:val="left" w:pos="10076"/>
-          <w:tab w:val="left" w:pos="10992"/>
-          <w:tab w:val="left" w:pos="11908"/>
-          <w:tab w:val="left" w:pos="12824"/>
-          <w:tab w:val="left" w:pos="13740"/>
-          <w:tab w:val="left" w:pos="14656"/>
-        </w:tabs>
-        <w:spacing w:after="0" w:line="240" w:lineRule="auto"/>
-        <w:ind w:left="720"/>
-        <w:textAlignment w:val="baseline"/>
-        <w:rPr>
-          <w:rFonts w:ascii="Courier" w:hAnsi="Courier" w:cs="Courier"/>
-          <w:color w:val="000000"/>
-          <w:sz w:val="21"/>
-          <w:szCs w:val="21"/>
-        </w:rPr>
-      </w:pPr>
-      <w:r>
-        <w:rPr>
-          <w:rFonts w:ascii="Courier" w:hAnsi="Courier" w:cs="Courier"/>
-          <w:color w:val="000000"/>
-          <w:sz w:val="21"/>
-          <w:szCs w:val="21"/>
-        </w:rPr>
-        <w:t xml:space="preserve">Test Statistic                  -3.431417 </w:t>
-      </w:r>
-    </w:p>
-    <w:p>
-      <w:pPr>
-        <w:keepNext/>
-        <w:shd w:val="clear" w:color="auto" w:fill="FFFFFF"/>
-        <w:tabs>
-          <w:tab w:val="left" w:pos="916"/>
-          <w:tab w:val="left" w:pos="1832"/>
-          <w:tab w:val="left" w:pos="2748"/>
-          <w:tab w:val="left" w:pos="3664"/>
-          <w:tab w:val="left" w:pos="4580"/>
-          <w:tab w:val="left" w:pos="5496"/>
-          <w:tab w:val="left" w:pos="6412"/>
-          <w:tab w:val="left" w:pos="7328"/>
-          <w:tab w:val="left" w:pos="8244"/>
-          <w:tab w:val="left" w:pos="9160"/>
-          <w:tab w:val="left" w:pos="10076"/>
-          <w:tab w:val="left" w:pos="10992"/>
-          <w:tab w:val="left" w:pos="11908"/>
-          <w:tab w:val="left" w:pos="12824"/>
-          <w:tab w:val="left" w:pos="13740"/>
-          <w:tab w:val="left" w:pos="14656"/>
-        </w:tabs>
-        <w:spacing w:after="0" w:line="240" w:lineRule="auto"/>
-        <w:ind w:left="720"/>
-        <w:textAlignment w:val="baseline"/>
-        <w:rPr>
-          <w:rFonts w:ascii="Courier" w:hAnsi="Courier" w:cs="Courier"/>
-          <w:color w:val="000000"/>
-          <w:sz w:val="21"/>
-          <w:szCs w:val="21"/>
-        </w:rPr>
-      </w:pPr>
-      <w:proofErr w:type="gramStart"/>
-      <w:r>
-        <w:rPr>
-          <w:rFonts w:ascii="Courier" w:hAnsi="Courier" w:cs="Courier"/>
-          <w:color w:val="000000"/>
-          <w:sz w:val="21"/>
-          <w:szCs w:val="21"/>
-        </w:rPr>
-        <w:t>p</w:t>
-      </w:r>
-      <w:proofErr w:type="gramEnd"/>
-      <w:r>
-        <w:rPr>
-          <w:rFonts w:ascii="Courier" w:hAnsi="Courier" w:cs="Courier"/>
-          <w:color w:val="000000"/>
-          <w:sz w:val="21"/>
-          <w:szCs w:val="21"/>
-        </w:rPr>
-        <w:t xml:space="preserve">-value                          0.009933 </w:t>
-      </w:r>
-    </w:p>
-    <w:p>
-      <w:pPr>
-        <w:keepNext/>
-        <w:shd w:val="clear" w:color="auto" w:fill="FFFFFF"/>
-        <w:tabs>
-          <w:tab w:val="left" w:pos="916"/>
-          <w:tab w:val="left" w:pos="1832"/>
-          <w:tab w:val="left" w:pos="2748"/>
-          <w:tab w:val="left" w:pos="3664"/>
-          <w:tab w:val="left" w:pos="4580"/>
-          <w:tab w:val="left" w:pos="5496"/>
-          <w:tab w:val="left" w:pos="6412"/>
-          <w:tab w:val="left" w:pos="7328"/>
-          <w:tab w:val="left" w:pos="8244"/>
-          <w:tab w:val="left" w:pos="9160"/>
-          <w:tab w:val="left" w:pos="10076"/>
-          <w:tab w:val="left" w:pos="10992"/>
-          <w:tab w:val="left" w:pos="11908"/>
-          <w:tab w:val="left" w:pos="12824"/>
-          <w:tab w:val="left" w:pos="13740"/>
-          <w:tab w:val="left" w:pos="14656"/>
-        </w:tabs>
-        <w:spacing w:after="0" w:line="240" w:lineRule="auto"/>
-        <w:ind w:left="720"/>
-        <w:textAlignment w:val="baseline"/>
-        <w:rPr>
-          <w:rFonts w:ascii="Courier" w:hAnsi="Courier" w:cs="Courier"/>
-          <w:color w:val="000000"/>
-          <w:sz w:val="21"/>
-          <w:szCs w:val="21"/>
-        </w:rPr>
-      </w:pPr>
-      <w:r>
-        <w:rPr>
-          <w:rFonts w:ascii="Courier" w:hAnsi="Courier" w:cs="Courier"/>
-          <w:color w:val="000000"/>
-          <w:sz w:val="21"/>
-          <w:szCs w:val="21"/>
-        </w:rPr>
-        <w:t xml:space="preserve">#Lags Used                       9.000000 </w:t>
-      </w:r>
-    </w:p>
-    <w:p>
-      <w:pPr>
-        <w:keepNext/>
-        <w:shd w:val="clear" w:color="auto" w:fill="FFFFFF"/>
-        <w:tabs>
-          <w:tab w:val="left" w:pos="916"/>
-          <w:tab w:val="left" w:pos="1832"/>
-          <w:tab w:val="left" w:pos="2748"/>
-          <w:tab w:val="left" w:pos="3664"/>
-          <w:tab w:val="left" w:pos="4580"/>
-          <w:tab w:val="left" w:pos="5496"/>
-          <w:tab w:val="left" w:pos="6412"/>
-          <w:tab w:val="left" w:pos="7328"/>
-          <w:tab w:val="left" w:pos="8244"/>
-          <w:tab w:val="left" w:pos="9160"/>
-          <w:tab w:val="left" w:pos="10076"/>
-          <w:tab w:val="left" w:pos="10992"/>
-          <w:tab w:val="left" w:pos="11908"/>
-          <w:tab w:val="left" w:pos="12824"/>
-          <w:tab w:val="left" w:pos="13740"/>
-          <w:tab w:val="left" w:pos="14656"/>
-        </w:tabs>
-        <w:spacing w:after="0" w:line="240" w:lineRule="auto"/>
-        <w:ind w:left="720"/>
-        <w:textAlignment w:val="baseline"/>
-        <w:rPr>
-          <w:rFonts w:ascii="Courier" w:hAnsi="Courier" w:cs="Courier"/>
-          <w:color w:val="000000"/>
-          <w:sz w:val="21"/>
-          <w:szCs w:val="21"/>
-        </w:rPr>
-      </w:pPr>
-      <w:r>
-        <w:rPr>
-          <w:rFonts w:ascii="Courier" w:hAnsi="Courier" w:cs="Courier"/>
-          <w:color w:val="000000"/>
-          <w:sz w:val="21"/>
-          <w:szCs w:val="21"/>
-        </w:rPr>
-        <w:t xml:space="preserve">Number of Observations Used    199.000000 </w:t>
-      </w:r>
-    </w:p>
-    <w:p>
-      <w:pPr>
-        <w:keepNext/>
-        <w:shd w:val="clear" w:color="auto" w:fill="FFFFFF"/>
-        <w:tabs>
-          <w:tab w:val="left" w:pos="916"/>
-          <w:tab w:val="left" w:pos="1832"/>
-          <w:tab w:val="left" w:pos="2748"/>
-          <w:tab w:val="left" w:pos="3664"/>
-          <w:tab w:val="left" w:pos="4580"/>
-          <w:tab w:val="left" w:pos="5496"/>
-          <w:tab w:val="left" w:pos="6412"/>
-          <w:tab w:val="left" w:pos="7328"/>
-          <w:tab w:val="left" w:pos="8244"/>
-          <w:tab w:val="left" w:pos="9160"/>
-          <w:tab w:val="left" w:pos="10076"/>
-          <w:tab w:val="left" w:pos="10992"/>
-          <w:tab w:val="left" w:pos="11908"/>
-          <w:tab w:val="left" w:pos="12824"/>
-          <w:tab w:val="left" w:pos="13740"/>
-          <w:tab w:val="left" w:pos="14656"/>
-        </w:tabs>
-        <w:spacing w:after="0" w:line="240" w:lineRule="auto"/>
-        <w:ind w:left="720"/>
-        <w:textAlignment w:val="baseline"/>
-        <w:rPr>
-          <w:rFonts w:ascii="Courier" w:hAnsi="Courier" w:cs="Courier"/>
-          <w:color w:val="000000"/>
-          <w:sz w:val="21"/>
-          <w:szCs w:val="21"/>
-        </w:rPr>
-      </w:pPr>
-      <w:r>
-        <w:rPr>
-          <w:rFonts w:ascii="Courier" w:hAnsi="Courier" w:cs="Courier"/>
-          <w:color w:val="000000"/>
-          <w:sz w:val="21"/>
-          <w:szCs w:val="21"/>
-        </w:rPr>
-        <w:t xml:space="preserve">Critical Value (1%)             -3.463645 </w:t>
-      </w:r>
-    </w:p>
-    <w:p>
-      <w:pPr>
-        <w:keepNext/>
-        <w:shd w:val="clear" w:color="auto" w:fill="FFFFFF"/>
-        <w:tabs>
-          <w:tab w:val="left" w:pos="916"/>
-          <w:tab w:val="left" w:pos="1832"/>
-          <w:tab w:val="left" w:pos="2748"/>
-          <w:tab w:val="left" w:pos="3664"/>
-          <w:tab w:val="left" w:pos="4580"/>
-          <w:tab w:val="left" w:pos="5496"/>
-          <w:tab w:val="left" w:pos="6412"/>
-          <w:tab w:val="left" w:pos="7328"/>
-          <w:tab w:val="left" w:pos="8244"/>
-          <w:tab w:val="left" w:pos="9160"/>
-          <w:tab w:val="left" w:pos="10076"/>
-          <w:tab w:val="left" w:pos="10992"/>
-          <w:tab w:val="left" w:pos="11908"/>
-          <w:tab w:val="left" w:pos="12824"/>
-          <w:tab w:val="left" w:pos="13740"/>
-          <w:tab w:val="left" w:pos="14656"/>
-        </w:tabs>
-        <w:spacing w:after="0" w:line="240" w:lineRule="auto"/>
-        <w:ind w:left="720"/>
-        <w:textAlignment w:val="baseline"/>
-        <w:rPr>
-          <w:rFonts w:ascii="Courier" w:hAnsi="Courier" w:cs="Courier"/>
-          <w:color w:val="000000"/>
-          <w:sz w:val="21"/>
-          <w:szCs w:val="21"/>
-        </w:rPr>
-      </w:pPr>
-      <w:r>
-        <w:rPr>
-          <w:rFonts w:ascii="Courier" w:hAnsi="Courier" w:cs="Courier"/>
-          <w:color w:val="000000"/>
-          <w:sz w:val="21"/>
-          <w:szCs w:val="21"/>
-        </w:rPr>
-        <w:t xml:space="preserve">Critical Value (5%)             -2.876176 </w:t>
-      </w:r>
-    </w:p>
-    <w:p>
-      <w:pPr>
-        <w:keepNext/>
-        <w:shd w:val="clear" w:color="auto" w:fill="FFFFFF"/>
-        <w:tabs>
-          <w:tab w:val="left" w:pos="916"/>
-          <w:tab w:val="left" w:pos="1832"/>
-          <w:tab w:val="left" w:pos="2748"/>
-          <w:tab w:val="left" w:pos="3664"/>
-          <w:tab w:val="left" w:pos="4580"/>
-          <w:tab w:val="left" w:pos="5496"/>
-          <w:tab w:val="left" w:pos="6412"/>
-          <w:tab w:val="left" w:pos="7328"/>
-          <w:tab w:val="left" w:pos="8244"/>
-          <w:tab w:val="left" w:pos="9160"/>
-          <w:tab w:val="left" w:pos="10076"/>
-          <w:tab w:val="left" w:pos="10992"/>
-          <w:tab w:val="left" w:pos="11908"/>
-          <w:tab w:val="left" w:pos="12824"/>
-          <w:tab w:val="left" w:pos="13740"/>
-          <w:tab w:val="left" w:pos="14656"/>
-        </w:tabs>
-        <w:spacing w:after="0" w:line="240" w:lineRule="auto"/>
-        <w:ind w:left="720"/>
-        <w:textAlignment w:val="baseline"/>
-        <w:rPr>
-          <w:rFonts w:ascii="Courier" w:hAnsi="Courier" w:cs="Courier"/>
-          <w:color w:val="000000"/>
-          <w:sz w:val="21"/>
-          <w:szCs w:val="21"/>
-        </w:rPr>
-      </w:pPr>
-      <w:r>
-        <w:rPr>
-          <w:rFonts w:ascii="Courier" w:hAnsi="Courier" w:cs="Courier"/>
-          <w:color w:val="000000"/>
-          <w:sz w:val="21"/>
-          <w:szCs w:val="21"/>
-        </w:rPr>
-        <w:t xml:space="preserve">Critical Value (10%)            -2.574572 </w:t>
-      </w:r>
-    </w:p>
-    <w:p>
-      <w:pPr>
-        <w:keepNext/>
-        <w:shd w:val="clear" w:color="auto" w:fill="FFFFFF"/>
-        <w:tabs>
-          <w:tab w:val="left" w:pos="916"/>
-          <w:tab w:val="left" w:pos="1832"/>
-          <w:tab w:val="left" w:pos="2748"/>
-          <w:tab w:val="left" w:pos="3664"/>
-          <w:tab w:val="left" w:pos="4580"/>
-          <w:tab w:val="left" w:pos="5496"/>
-          <w:tab w:val="left" w:pos="6412"/>
-          <w:tab w:val="left" w:pos="7328"/>
-          <w:tab w:val="left" w:pos="8244"/>
-          <w:tab w:val="left" w:pos="9160"/>
-          <w:tab w:val="left" w:pos="10076"/>
-          <w:tab w:val="left" w:pos="10992"/>
-          <w:tab w:val="left" w:pos="11908"/>
-          <w:tab w:val="left" w:pos="12824"/>
-          <w:tab w:val="left" w:pos="13740"/>
-          <w:tab w:val="left" w:pos="14656"/>
-        </w:tabs>
-        <w:spacing w:after="0" w:line="240" w:lineRule="auto"/>
-        <w:ind w:left="720"/>
-        <w:textAlignment w:val="baseline"/>
-        <w:rPr>
-          <w:rFonts w:ascii="Courier" w:hAnsi="Courier" w:cs="Courier"/>
-          <w:color w:val="000000"/>
-          <w:sz w:val="21"/>
-          <w:szCs w:val="21"/>
-        </w:rPr>
-      </w:pPr>
+    <w:tbl>
+      <w:tblPr>
+        <w:tblStyle w:val="MediumGrid1-Accent3"/>
+        <w:tblW w:w="0" w:type="auto"/>
+        <w:tblLook w:val="04A0" w:firstRow="1" w:lastRow="0" w:firstColumn="1" w:lastColumn="0" w:noHBand="0" w:noVBand="1"/>
+      </w:tblPr>
+      <w:tblGrid>
+        <w:gridCol w:w="4788"/>
+        <w:gridCol w:w="4788"/>
+      </w:tblGrid>
+      <w:tr>
+        <w:trPr>
+          <w:cnfStyle w:val="100000000000" w:firstRow="1" w:lastRow="0" w:firstColumn="0" w:lastColumn="0" w:oddVBand="0" w:evenVBand="0" w:oddHBand="0" w:evenHBand="0" w:firstRowFirstColumn="0" w:firstRowLastColumn="0" w:lastRowFirstColumn="0" w:lastRowLastColumn="0"/>
+        </w:trPr>
+        <w:tc>
+          <w:tcPr>
+            <w:cnfStyle w:val="001000000000" w:firstRow="0" w:lastRow="0" w:firstColumn="1" w:lastColumn="0" w:oddVBand="0" w:evenVBand="0" w:oddHBand="0" w:evenHBand="0" w:firstRowFirstColumn="0" w:firstRowLastColumn="0" w:lastRowFirstColumn="0" w:lastRowLastColumn="0"/>
+            <w:tcW w:w="4788" w:type="dxa"/>
+          </w:tcPr>
+          <w:p>
+            <w:pPr>
+              <w:keepLines/>
+            </w:pPr>
+            <w:r>
+              <w:rPr>
+                <w:rFonts w:cs="Courier"/>
+                <w:color w:val="000000"/>
+                <w:sz w:val="21"/>
+                <w:szCs w:val="21"/>
+              </w:rPr>
+              <w:t xml:space="preserve">Test </w:t>
+            </w:r>
+            <w:proofErr w:type="gramStart"/>
+            <w:r>
+              <w:rPr>
+                <w:rFonts w:cs="Courier"/>
+                <w:color w:val="000000"/>
+                <w:sz w:val="21"/>
+                <w:szCs w:val="21"/>
+              </w:rPr>
+              <w:t xml:space="preserve">Statistic                  </w:t>
+            </w:r>
+            <w:proofErr w:type="gramEnd"/>
+          </w:p>
+        </w:tc>
+        <w:tc>
+          <w:tcPr>
+            <w:tcW w:w="4788" w:type="dxa"/>
+            <w:shd w:val="clear" w:color="auto" w:fill="auto"/>
+          </w:tcPr>
+          <w:p>
+            <w:pPr>
+              <w:keepNext/>
+              <w:keepLines/>
+              <w:shd w:val="clear" w:color="auto" w:fill="FFFFFF"/>
+              <w:tabs>
+                <w:tab w:val="left" w:pos="916"/>
+                <w:tab w:val="left" w:pos="1832"/>
+                <w:tab w:val="left" w:pos="2748"/>
+                <w:tab w:val="left" w:pos="3664"/>
+                <w:tab w:val="left" w:pos="4580"/>
+                <w:tab w:val="left" w:pos="5496"/>
+                <w:tab w:val="left" w:pos="6412"/>
+                <w:tab w:val="left" w:pos="7328"/>
+                <w:tab w:val="left" w:pos="8244"/>
+                <w:tab w:val="left" w:pos="9160"/>
+                <w:tab w:val="left" w:pos="10076"/>
+                <w:tab w:val="left" w:pos="10992"/>
+                <w:tab w:val="left" w:pos="11908"/>
+                <w:tab w:val="left" w:pos="12824"/>
+                <w:tab w:val="left" w:pos="13740"/>
+                <w:tab w:val="left" w:pos="14656"/>
+              </w:tabs>
+              <w:textAlignment w:val="baseline"/>
+              <w:cnfStyle w:val="100000000000" w:firstRow="1" w:lastRow="0" w:firstColumn="0" w:lastColumn="0" w:oddVBand="0" w:evenVBand="0" w:oddHBand="0" w:evenHBand="0" w:firstRowFirstColumn="0" w:firstRowLastColumn="0" w:lastRowFirstColumn="0" w:lastRowLastColumn="0"/>
+              <w:rPr>
+                <w:rFonts w:cs="Courier"/>
+                <w:color w:val="000000"/>
+                <w:sz w:val="21"/>
+                <w:szCs w:val="21"/>
+              </w:rPr>
+            </w:pPr>
+            <w:r>
+              <w:rPr>
+                <w:rFonts w:cs="Courier"/>
+                <w:color w:val="000000"/>
+                <w:sz w:val="21"/>
+                <w:szCs w:val="21"/>
+              </w:rPr>
+              <w:t xml:space="preserve">-3.431417 </w:t>
+            </w:r>
+          </w:p>
+        </w:tc>
+      </w:tr>
+      <w:tr>
+        <w:trPr>
+          <w:cnfStyle w:val="000000100000" w:firstRow="0" w:lastRow="0" w:firstColumn="0" w:lastColumn="0" w:oddVBand="0" w:evenVBand="0" w:oddHBand="1" w:evenHBand="0" w:firstRowFirstColumn="0" w:firstRowLastColumn="0" w:lastRowFirstColumn="0" w:lastRowLastColumn="0"/>
+        </w:trPr>
+        <w:tc>
+          <w:tcPr>
+            <w:cnfStyle w:val="001000000000" w:firstRow="0" w:lastRow="0" w:firstColumn="1" w:lastColumn="0" w:oddVBand="0" w:evenVBand="0" w:oddHBand="0" w:evenHBand="0" w:firstRowFirstColumn="0" w:firstRowLastColumn="0" w:lastRowFirstColumn="0" w:lastRowLastColumn="0"/>
+            <w:tcW w:w="4788" w:type="dxa"/>
+          </w:tcPr>
+          <w:p>
+            <w:pPr>
+              <w:keepLines/>
+            </w:pPr>
+            <w:proofErr w:type="gramStart"/>
+            <w:r>
+              <w:rPr>
+                <w:rFonts w:cs="Courier"/>
+                <w:color w:val="000000"/>
+                <w:sz w:val="21"/>
+                <w:szCs w:val="21"/>
+              </w:rPr>
+              <w:t>p</w:t>
+            </w:r>
+            <w:proofErr w:type="gramEnd"/>
+            <w:r>
+              <w:rPr>
+                <w:rFonts w:cs="Courier"/>
+                <w:color w:val="000000"/>
+                <w:sz w:val="21"/>
+                <w:szCs w:val="21"/>
+              </w:rPr>
+              <w:t xml:space="preserve">-value </w:t>
+            </w:r>
+          </w:p>
+        </w:tc>
+        <w:tc>
+          <w:tcPr>
+            <w:tcW w:w="4788" w:type="dxa"/>
+            <w:shd w:val="clear" w:color="auto" w:fill="auto"/>
+          </w:tcPr>
+          <w:p>
+            <w:pPr>
+              <w:keepNext/>
+              <w:keepLines/>
+              <w:shd w:val="clear" w:color="auto" w:fill="FFFFFF"/>
+              <w:tabs>
+                <w:tab w:val="left" w:pos="916"/>
+                <w:tab w:val="left" w:pos="1832"/>
+                <w:tab w:val="left" w:pos="2748"/>
+                <w:tab w:val="left" w:pos="3664"/>
+                <w:tab w:val="left" w:pos="4580"/>
+                <w:tab w:val="left" w:pos="5496"/>
+                <w:tab w:val="left" w:pos="6412"/>
+                <w:tab w:val="left" w:pos="7328"/>
+                <w:tab w:val="left" w:pos="8244"/>
+                <w:tab w:val="left" w:pos="9160"/>
+                <w:tab w:val="left" w:pos="10076"/>
+                <w:tab w:val="left" w:pos="10992"/>
+                <w:tab w:val="left" w:pos="11908"/>
+                <w:tab w:val="left" w:pos="12824"/>
+                <w:tab w:val="left" w:pos="13740"/>
+                <w:tab w:val="left" w:pos="14656"/>
+              </w:tabs>
+              <w:textAlignment w:val="baseline"/>
+              <w:cnfStyle w:val="000000100000" w:firstRow="0" w:lastRow="0" w:firstColumn="0" w:lastColumn="0" w:oddVBand="0" w:evenVBand="0" w:oddHBand="1" w:evenHBand="0" w:firstRowFirstColumn="0" w:firstRowLastColumn="0" w:lastRowFirstColumn="0" w:lastRowLastColumn="0"/>
+              <w:rPr>
+                <w:rFonts w:cs="Courier"/>
+                <w:color w:val="000000"/>
+                <w:sz w:val="21"/>
+                <w:szCs w:val="21"/>
+              </w:rPr>
+            </w:pPr>
+            <w:r>
+              <w:rPr>
+                <w:rFonts w:cs="Courier"/>
+                <w:color w:val="000000"/>
+                <w:sz w:val="21"/>
+                <w:szCs w:val="21"/>
+              </w:rPr>
+              <w:t xml:space="preserve">0.009933 </w:t>
+            </w:r>
+          </w:p>
+        </w:tc>
+      </w:tr>
+      <w:tr>
+        <w:tc>
+          <w:tcPr>
+            <w:cnfStyle w:val="001000000000" w:firstRow="0" w:lastRow="0" w:firstColumn="1" w:lastColumn="0" w:oddVBand="0" w:evenVBand="0" w:oddHBand="0" w:evenHBand="0" w:firstRowFirstColumn="0" w:firstRowLastColumn="0" w:lastRowFirstColumn="0" w:lastRowLastColumn="0"/>
+            <w:tcW w:w="4788" w:type="dxa"/>
+          </w:tcPr>
+          <w:p>
+            <w:pPr>
+              <w:keepLines/>
+            </w:pPr>
+            <w:r>
+              <w:rPr>
+                <w:rFonts w:cs="Courier"/>
+                <w:color w:val="000000"/>
+                <w:sz w:val="21"/>
+                <w:szCs w:val="21"/>
+              </w:rPr>
+              <w:t>#Lags Used</w:t>
+            </w:r>
+          </w:p>
+        </w:tc>
+        <w:tc>
+          <w:tcPr>
+            <w:tcW w:w="4788" w:type="dxa"/>
+            <w:shd w:val="clear" w:color="auto" w:fill="auto"/>
+          </w:tcPr>
+          <w:p>
+            <w:pPr>
+              <w:keepNext/>
+              <w:keepLines/>
+              <w:shd w:val="clear" w:color="auto" w:fill="FFFFFF"/>
+              <w:tabs>
+                <w:tab w:val="left" w:pos="916"/>
+                <w:tab w:val="left" w:pos="1832"/>
+                <w:tab w:val="left" w:pos="2748"/>
+                <w:tab w:val="left" w:pos="3664"/>
+                <w:tab w:val="left" w:pos="4580"/>
+                <w:tab w:val="left" w:pos="5496"/>
+                <w:tab w:val="left" w:pos="6412"/>
+                <w:tab w:val="left" w:pos="7328"/>
+                <w:tab w:val="left" w:pos="8244"/>
+                <w:tab w:val="left" w:pos="9160"/>
+                <w:tab w:val="left" w:pos="10076"/>
+                <w:tab w:val="left" w:pos="10992"/>
+                <w:tab w:val="left" w:pos="11908"/>
+                <w:tab w:val="left" w:pos="12824"/>
+                <w:tab w:val="left" w:pos="13740"/>
+                <w:tab w:val="left" w:pos="14656"/>
+              </w:tabs>
+              <w:textAlignment w:val="baseline"/>
+              <w:cnfStyle w:val="000000000000" w:firstRow="0" w:lastRow="0" w:firstColumn="0" w:lastColumn="0" w:oddVBand="0" w:evenVBand="0" w:oddHBand="0" w:evenHBand="0" w:firstRowFirstColumn="0" w:firstRowLastColumn="0" w:lastRowFirstColumn="0" w:lastRowLastColumn="0"/>
+              <w:rPr>
+                <w:rFonts w:cs="Courier"/>
+                <w:color w:val="000000"/>
+                <w:sz w:val="21"/>
+                <w:szCs w:val="21"/>
+              </w:rPr>
+            </w:pPr>
+            <w:r>
+              <w:rPr>
+                <w:rFonts w:cs="Courier"/>
+                <w:color w:val="000000"/>
+                <w:sz w:val="21"/>
+                <w:szCs w:val="21"/>
+              </w:rPr>
+              <w:t xml:space="preserve">9.000000 </w:t>
+            </w:r>
+          </w:p>
+        </w:tc>
+      </w:tr>
+      <w:tr>
+        <w:trPr>
+          <w:cnfStyle w:val="000000100000" w:firstRow="0" w:lastRow="0" w:firstColumn="0" w:lastColumn="0" w:oddVBand="0" w:evenVBand="0" w:oddHBand="1" w:evenHBand="0" w:firstRowFirstColumn="0" w:firstRowLastColumn="0" w:lastRowFirstColumn="0" w:lastRowLastColumn="0"/>
+        </w:trPr>
+        <w:tc>
+          <w:tcPr>
+            <w:cnfStyle w:val="001000000000" w:firstRow="0" w:lastRow="0" w:firstColumn="1" w:lastColumn="0" w:oddVBand="0" w:evenVBand="0" w:oddHBand="0" w:evenHBand="0" w:firstRowFirstColumn="0" w:firstRowLastColumn="0" w:lastRowFirstColumn="0" w:lastRowLastColumn="0"/>
+            <w:tcW w:w="4788" w:type="dxa"/>
+          </w:tcPr>
+          <w:p>
+            <w:pPr>
+              <w:keepLines/>
+            </w:pPr>
+            <w:r>
+              <w:rPr>
+                <w:rFonts w:cs="Courier"/>
+                <w:color w:val="000000"/>
+                <w:sz w:val="21"/>
+                <w:szCs w:val="21"/>
+              </w:rPr>
+              <w:t>Number of Observations Used</w:t>
+            </w:r>
+          </w:p>
+        </w:tc>
+        <w:tc>
+          <w:tcPr>
+            <w:tcW w:w="4788" w:type="dxa"/>
+            <w:shd w:val="clear" w:color="auto" w:fill="auto"/>
+          </w:tcPr>
+          <w:p>
+            <w:pPr>
+              <w:keepNext/>
+              <w:keepLines/>
+              <w:shd w:val="clear" w:color="auto" w:fill="FFFFFF"/>
+              <w:tabs>
+                <w:tab w:val="left" w:pos="916"/>
+                <w:tab w:val="left" w:pos="1832"/>
+                <w:tab w:val="left" w:pos="2748"/>
+                <w:tab w:val="left" w:pos="3664"/>
+                <w:tab w:val="left" w:pos="4580"/>
+                <w:tab w:val="left" w:pos="5496"/>
+                <w:tab w:val="left" w:pos="6412"/>
+                <w:tab w:val="left" w:pos="7328"/>
+                <w:tab w:val="left" w:pos="8244"/>
+                <w:tab w:val="left" w:pos="9160"/>
+                <w:tab w:val="left" w:pos="10076"/>
+                <w:tab w:val="left" w:pos="10992"/>
+                <w:tab w:val="left" w:pos="11908"/>
+                <w:tab w:val="left" w:pos="12824"/>
+                <w:tab w:val="left" w:pos="13740"/>
+                <w:tab w:val="left" w:pos="14656"/>
+              </w:tabs>
+              <w:textAlignment w:val="baseline"/>
+              <w:cnfStyle w:val="000000100000" w:firstRow="0" w:lastRow="0" w:firstColumn="0" w:lastColumn="0" w:oddVBand="0" w:evenVBand="0" w:oddHBand="1" w:evenHBand="0" w:firstRowFirstColumn="0" w:firstRowLastColumn="0" w:lastRowFirstColumn="0" w:lastRowLastColumn="0"/>
+              <w:rPr>
+                <w:rFonts w:cs="Courier"/>
+                <w:color w:val="000000"/>
+                <w:sz w:val="21"/>
+                <w:szCs w:val="21"/>
+              </w:rPr>
+            </w:pPr>
+            <w:r>
+              <w:rPr>
+                <w:rFonts w:cs="Courier"/>
+                <w:color w:val="000000"/>
+                <w:sz w:val="21"/>
+                <w:szCs w:val="21"/>
+              </w:rPr>
+              <w:t xml:space="preserve">199.000000 </w:t>
+            </w:r>
+          </w:p>
+        </w:tc>
+      </w:tr>
+      <w:tr>
+        <w:tc>
+          <w:tcPr>
+            <w:cnfStyle w:val="001000000000" w:firstRow="0" w:lastRow="0" w:firstColumn="1" w:lastColumn="0" w:oddVBand="0" w:evenVBand="0" w:oddHBand="0" w:evenHBand="0" w:firstRowFirstColumn="0" w:firstRowLastColumn="0" w:lastRowFirstColumn="0" w:lastRowLastColumn="0"/>
+            <w:tcW w:w="4788" w:type="dxa"/>
+          </w:tcPr>
+          <w:p>
+            <w:pPr>
+              <w:keepLines/>
+            </w:pPr>
+            <w:r>
+              <w:rPr>
+                <w:rFonts w:cs="Courier"/>
+                <w:color w:val="000000"/>
+                <w:sz w:val="21"/>
+                <w:szCs w:val="21"/>
+              </w:rPr>
+              <w:t xml:space="preserve">Critical Value (1%) </w:t>
+            </w:r>
+          </w:p>
+        </w:tc>
+        <w:tc>
+          <w:tcPr>
+            <w:tcW w:w="4788" w:type="dxa"/>
+            <w:shd w:val="clear" w:color="auto" w:fill="auto"/>
+          </w:tcPr>
+          <w:p>
+            <w:pPr>
+              <w:keepNext/>
+              <w:keepLines/>
+              <w:shd w:val="clear" w:color="auto" w:fill="FFFFFF"/>
+              <w:tabs>
+                <w:tab w:val="left" w:pos="916"/>
+                <w:tab w:val="left" w:pos="1832"/>
+                <w:tab w:val="left" w:pos="2748"/>
+                <w:tab w:val="left" w:pos="3664"/>
+                <w:tab w:val="left" w:pos="4580"/>
+                <w:tab w:val="left" w:pos="5496"/>
+                <w:tab w:val="left" w:pos="6412"/>
+                <w:tab w:val="left" w:pos="7328"/>
+                <w:tab w:val="left" w:pos="8244"/>
+                <w:tab w:val="left" w:pos="9160"/>
+                <w:tab w:val="left" w:pos="10076"/>
+                <w:tab w:val="left" w:pos="10992"/>
+                <w:tab w:val="left" w:pos="11908"/>
+                <w:tab w:val="left" w:pos="12824"/>
+                <w:tab w:val="left" w:pos="13740"/>
+                <w:tab w:val="left" w:pos="14656"/>
+              </w:tabs>
+              <w:textAlignment w:val="baseline"/>
+              <w:cnfStyle w:val="000000000000" w:firstRow="0" w:lastRow="0" w:firstColumn="0" w:lastColumn="0" w:oddVBand="0" w:evenVBand="0" w:oddHBand="0" w:evenHBand="0" w:firstRowFirstColumn="0" w:firstRowLastColumn="0" w:lastRowFirstColumn="0" w:lastRowLastColumn="0"/>
+              <w:rPr>
+                <w:rFonts w:cs="Courier"/>
+                <w:color w:val="000000"/>
+                <w:sz w:val="21"/>
+                <w:szCs w:val="21"/>
+              </w:rPr>
+            </w:pPr>
+            <w:r>
+              <w:rPr>
+                <w:rFonts w:cs="Courier"/>
+                <w:color w:val="000000"/>
+                <w:sz w:val="21"/>
+                <w:szCs w:val="21"/>
+              </w:rPr>
+              <w:t xml:space="preserve">-3.463645 </w:t>
+            </w:r>
+          </w:p>
+        </w:tc>
+      </w:tr>
+      <w:tr>
+        <w:trPr>
+          <w:cnfStyle w:val="000000100000" w:firstRow="0" w:lastRow="0" w:firstColumn="0" w:lastColumn="0" w:oddVBand="0" w:evenVBand="0" w:oddHBand="1" w:evenHBand="0" w:firstRowFirstColumn="0" w:firstRowLastColumn="0" w:lastRowFirstColumn="0" w:lastRowLastColumn="0"/>
+        </w:trPr>
+        <w:tc>
+          <w:tcPr>
+            <w:cnfStyle w:val="001000000000" w:firstRow="0" w:lastRow="0" w:firstColumn="1" w:lastColumn="0" w:oddVBand="0" w:evenVBand="0" w:oddHBand="0" w:evenHBand="0" w:firstRowFirstColumn="0" w:firstRowLastColumn="0" w:lastRowFirstColumn="0" w:lastRowLastColumn="0"/>
+            <w:tcW w:w="4788" w:type="dxa"/>
+          </w:tcPr>
+          <w:p>
+            <w:pPr>
+              <w:keepLines/>
+            </w:pPr>
+            <w:r>
+              <w:rPr>
+                <w:rFonts w:cs="Courier"/>
+                <w:color w:val="000000"/>
+                <w:sz w:val="21"/>
+                <w:szCs w:val="21"/>
+              </w:rPr>
+              <w:t xml:space="preserve">Critical Value (5%) </w:t>
+            </w:r>
+          </w:p>
+        </w:tc>
+        <w:tc>
+          <w:tcPr>
+            <w:tcW w:w="4788" w:type="dxa"/>
+            <w:shd w:val="clear" w:color="auto" w:fill="auto"/>
+          </w:tcPr>
+          <w:p>
+            <w:pPr>
+              <w:keepNext/>
+              <w:keepLines/>
+              <w:shd w:val="clear" w:color="auto" w:fill="FFFFFF"/>
+              <w:tabs>
+                <w:tab w:val="left" w:pos="916"/>
+                <w:tab w:val="left" w:pos="1832"/>
+                <w:tab w:val="left" w:pos="2748"/>
+                <w:tab w:val="left" w:pos="3664"/>
+                <w:tab w:val="left" w:pos="4580"/>
+                <w:tab w:val="left" w:pos="5496"/>
+                <w:tab w:val="left" w:pos="6412"/>
+                <w:tab w:val="left" w:pos="7328"/>
+                <w:tab w:val="left" w:pos="8244"/>
+                <w:tab w:val="left" w:pos="9160"/>
+                <w:tab w:val="left" w:pos="10076"/>
+                <w:tab w:val="left" w:pos="10992"/>
+                <w:tab w:val="left" w:pos="11908"/>
+                <w:tab w:val="left" w:pos="12824"/>
+                <w:tab w:val="left" w:pos="13740"/>
+                <w:tab w:val="left" w:pos="14656"/>
+              </w:tabs>
+              <w:textAlignment w:val="baseline"/>
+              <w:cnfStyle w:val="000000100000" w:firstRow="0" w:lastRow="0" w:firstColumn="0" w:lastColumn="0" w:oddVBand="0" w:evenVBand="0" w:oddHBand="1" w:evenHBand="0" w:firstRowFirstColumn="0" w:firstRowLastColumn="0" w:lastRowFirstColumn="0" w:lastRowLastColumn="0"/>
+              <w:rPr>
+                <w:rFonts w:cs="Courier"/>
+                <w:color w:val="000000"/>
+                <w:sz w:val="21"/>
+                <w:szCs w:val="21"/>
+              </w:rPr>
+            </w:pPr>
+            <w:r>
+              <w:rPr>
+                <w:rFonts w:cs="Courier"/>
+                <w:color w:val="000000"/>
+                <w:sz w:val="21"/>
+                <w:szCs w:val="21"/>
+              </w:rPr>
+              <w:t xml:space="preserve">-2.876176 </w:t>
+            </w:r>
+          </w:p>
+        </w:tc>
+      </w:tr>
+      <w:tr>
+        <w:tc>
+          <w:tcPr>
+            <w:cnfStyle w:val="001000000000" w:firstRow="0" w:lastRow="0" w:firstColumn="1" w:lastColumn="0" w:oddVBand="0" w:evenVBand="0" w:oddHBand="0" w:evenHBand="0" w:firstRowFirstColumn="0" w:firstRowLastColumn="0" w:lastRowFirstColumn="0" w:lastRowLastColumn="0"/>
+            <w:tcW w:w="4788" w:type="dxa"/>
+          </w:tcPr>
+          <w:p>
+            <w:pPr>
+              <w:keepLines/>
+            </w:pPr>
+            <w:r>
+              <w:rPr>
+                <w:rFonts w:cs="Courier"/>
+                <w:color w:val="000000"/>
+                <w:sz w:val="21"/>
+                <w:szCs w:val="21"/>
+              </w:rPr>
+              <w:t>Critical Value (10%)</w:t>
+            </w:r>
+          </w:p>
+        </w:tc>
+        <w:tc>
+          <w:tcPr>
+            <w:tcW w:w="4788" w:type="dxa"/>
+            <w:shd w:val="clear" w:color="auto" w:fill="auto"/>
+          </w:tcPr>
+          <w:p>
+            <w:pPr>
+              <w:keepNext/>
+              <w:keepLines/>
+              <w:shd w:val="clear" w:color="auto" w:fill="FFFFFF"/>
+              <w:tabs>
+                <w:tab w:val="left" w:pos="916"/>
+                <w:tab w:val="left" w:pos="1832"/>
+                <w:tab w:val="left" w:pos="2748"/>
+                <w:tab w:val="left" w:pos="3664"/>
+                <w:tab w:val="left" w:pos="4580"/>
+                <w:tab w:val="left" w:pos="5496"/>
+                <w:tab w:val="left" w:pos="6412"/>
+                <w:tab w:val="left" w:pos="7328"/>
+                <w:tab w:val="left" w:pos="8244"/>
+                <w:tab w:val="left" w:pos="9160"/>
+                <w:tab w:val="left" w:pos="10076"/>
+                <w:tab w:val="left" w:pos="10992"/>
+                <w:tab w:val="left" w:pos="11908"/>
+                <w:tab w:val="left" w:pos="12824"/>
+                <w:tab w:val="left" w:pos="13740"/>
+                <w:tab w:val="left" w:pos="14656"/>
+              </w:tabs>
+              <w:textAlignment w:val="baseline"/>
+              <w:cnfStyle w:val="000000000000" w:firstRow="0" w:lastRow="0" w:firstColumn="0" w:lastColumn="0" w:oddVBand="0" w:evenVBand="0" w:oddHBand="0" w:evenHBand="0" w:firstRowFirstColumn="0" w:firstRowLastColumn="0" w:lastRowFirstColumn="0" w:lastRowLastColumn="0"/>
+              <w:rPr>
+                <w:rFonts w:cs="Courier"/>
+                <w:color w:val="000000"/>
+                <w:sz w:val="21"/>
+                <w:szCs w:val="21"/>
+              </w:rPr>
+            </w:pPr>
+            <w:r>
+              <w:rPr>
+                <w:rFonts w:cs="Courier"/>
+                <w:color w:val="000000"/>
+                <w:sz w:val="21"/>
+                <w:szCs w:val="21"/>
+              </w:rPr>
+              <w:t xml:space="preserve">-2.574572 </w:t>
+            </w:r>
+          </w:p>
+        </w:tc>
+      </w:tr>
+    </w:tbl>
+    <w:p/>
+    <w:p>
+      <w:r>
+        <w:t xml:space="preserve">The Dickey-Fuller test uses hypothesis testing to test the </w:t>
+      </w:r>
       <w:proofErr w:type="spellStart"/>
-      <w:proofErr w:type="gramStart"/>
-      <w:r>
-        <w:rPr>
-          <w:rFonts w:ascii="Courier" w:hAnsi="Courier" w:cs="Courier"/>
-          <w:color w:val="000000"/>
-          <w:sz w:val="21"/>
-          <w:szCs w:val="21"/>
-        </w:rPr>
-        <w:t>dtype</w:t>
+      <w:r>
+        <w:t>stationarity</w:t>
       </w:r>
       <w:proofErr w:type="spellEnd"/>
-      <w:proofErr w:type="gramEnd"/>
-      <w:r>
-        <w:rPr>
-          <w:rFonts w:ascii="Courier" w:hAnsi="Courier" w:cs="Courier"/>
-          <w:color w:val="000000"/>
-          <w:sz w:val="21"/>
-          <w:szCs w:val="21"/>
-        </w:rPr>
-        <w:t>: float64</w:t>
-      </w:r>
-    </w:p>
-    <w:p/>
-    <w:p>
-      <w:r>
-        <w:t xml:space="preserve">The Dickey-Fuller test uses hypothesis testing to test the </w:t>
-      </w:r>
-      <w:proofErr w:type="spellStart"/>
-      <w:r>
-        <w:t>stationarity</w:t>
-      </w:r>
-      <w:proofErr w:type="spellEnd"/>
-      <w:r>
-        <w:t xml:space="preserve"> of the model.  If the Test Statistic is greater than the critical values (ignoring the negative sign) then the alternative hypothesis is correct and the series is stationary.  In the results above, our Test Statistic is slightly below the 1% critical value, but is significantly higher than the 5% critical value.  So we are almost 99% sure that the series is stationary.</w:t>
+      <w:r>
+        <w:t xml:space="preserve"> of the model.  If the Test Statistic is greater than the critical values (ignoring the negative sign) then the alternative hypothesis is correct and the series is stationary.  In the results above, our Test Statistic is slightly below the 1% critical value, but is significantly higher than the 5% critical value.  </w:t>
+      </w:r>
+      <w:r>
+        <w:t xml:space="preserve">The Dickey Fuller test will test the null hypothesis that the time series is </w:t>
+      </w:r>
+      <w:r>
+        <w:rPr>
+          <w:i/>
+        </w:rPr>
+        <w:t>not</w:t>
+      </w:r>
+      <w:r>
+        <w:t xml:space="preserve"> stationary, therefore, since our p-value is 0.99%, our null hypothesis is false and we will accept the alternative hypothesis (time series is stationary).  So w</w:t>
+      </w:r>
+      <w:r>
+        <w:t xml:space="preserve">e are </w:t>
+      </w:r>
+      <w:r>
+        <w:t>about 99% confident</w:t>
+      </w:r>
+      <w:r>
+        <w:t xml:space="preserve"> that the series is stationary.</w:t>
       </w:r>
     </w:p>
     <w:p>
@@ -1647,19 +1818,6 @@
     <w:p>
       <w:r>
         <w:t>Our next step is to decompose the time series into its various components.  We will compute the trend, build a seasonality model, and find the residuals.  The residuals will be what remain after the trend and seasonality are removed from the time series, and is what we will build the ARIMA model on.</w:t>
-      </w:r>
-    </w:p>
-    <w:p>
-      <w:r>
-        <w:t xml:space="preserve">Again we will use the </w:t>
-      </w:r>
-      <w:proofErr w:type="spellStart"/>
-      <w:r>
-        <w:t>Statsmodels</w:t>
-      </w:r>
-      <w:proofErr w:type="spellEnd"/>
-      <w:r>
-        <w:t xml:space="preserve"> library to perform this computation:</w:t>
       </w:r>
     </w:p>
     <w:p>
@@ -1787,6 +1945,7 @@
     </w:p>
     <w:p>
       <w:pPr>
+        <w:keepNext/>
         <w:shd w:val="clear" w:color="auto" w:fill="FFFFFF"/>
         <w:tabs>
           <w:tab w:val="left" w:pos="916"/>
@@ -1806,29 +1965,20 @@
           <w:tab w:val="left" w:pos="13740"/>
           <w:tab w:val="left" w:pos="14656"/>
         </w:tabs>
-        <w:wordWrap w:val="0"/>
         <w:spacing w:after="0" w:line="240" w:lineRule="auto"/>
-        <w:ind w:left="720"/>
         <w:textAlignment w:val="baseline"/>
         <w:rPr>
-          <w:rFonts w:ascii="Courier" w:hAnsi="Courier" w:cs="Courier"/>
+          <w:rFonts w:cs="Courier"/>
           <w:color w:val="000000"/>
           <w:sz w:val="21"/>
           <w:szCs w:val="21"/>
-        </w:rPr>
-      </w:pPr>
-      <w:r>
-        <w:rPr>
-          <w:rFonts w:ascii="Courier" w:hAnsi="Courier" w:cs="Courier"/>
-          <w:color w:val="000000"/>
-          <w:sz w:val="21"/>
-          <w:szCs w:val="21"/>
-        </w:rPr>
-        <w:t xml:space="preserve">Results of Dickey-Fuller Test: </w:t>
-      </w:r>
-    </w:p>
-    <w:p>
-      <w:pPr>
+          <w:u w:val="single"/>
+        </w:rPr>
+      </w:pPr>
+    </w:p>
+    <w:p>
+      <w:pPr>
+        <w:keepNext/>
         <w:shd w:val="clear" w:color="auto" w:fill="FFFFFF"/>
         <w:tabs>
           <w:tab w:val="left" w:pos="916"/>
@@ -1848,29 +1998,20 @@
           <w:tab w:val="left" w:pos="13740"/>
           <w:tab w:val="left" w:pos="14656"/>
         </w:tabs>
-        <w:wordWrap w:val="0"/>
         <w:spacing w:after="0" w:line="240" w:lineRule="auto"/>
-        <w:ind w:left="720"/>
         <w:textAlignment w:val="baseline"/>
         <w:rPr>
-          <w:rFonts w:ascii="Courier" w:hAnsi="Courier" w:cs="Courier"/>
+          <w:rFonts w:cs="Courier"/>
           <w:color w:val="000000"/>
           <w:sz w:val="21"/>
           <w:szCs w:val="21"/>
-        </w:rPr>
-      </w:pPr>
-      <w:r>
-        <w:rPr>
-          <w:rFonts w:ascii="Courier" w:hAnsi="Courier" w:cs="Courier"/>
-          <w:color w:val="000000"/>
-          <w:sz w:val="21"/>
-          <w:szCs w:val="21"/>
-        </w:rPr>
-        <w:t xml:space="preserve">Test Statistic                  -4.188552 </w:t>
-      </w:r>
-    </w:p>
-    <w:p>
-      <w:pPr>
+          <w:u w:val="single"/>
+        </w:rPr>
+      </w:pPr>
+    </w:p>
+    <w:p>
+      <w:pPr>
+        <w:keepNext/>
         <w:shd w:val="clear" w:color="auto" w:fill="FFFFFF"/>
         <w:tabs>
           <w:tab w:val="left" w:pos="916"/>
@@ -1890,40 +2031,20 @@
           <w:tab w:val="left" w:pos="13740"/>
           <w:tab w:val="left" w:pos="14656"/>
         </w:tabs>
-        <w:wordWrap w:val="0"/>
         <w:spacing w:after="0" w:line="240" w:lineRule="auto"/>
-        <w:ind w:left="720"/>
         <w:textAlignment w:val="baseline"/>
         <w:rPr>
-          <w:rFonts w:ascii="Courier" w:hAnsi="Courier" w:cs="Courier"/>
+          <w:rFonts w:cs="Courier"/>
           <w:color w:val="000000"/>
           <w:sz w:val="21"/>
           <w:szCs w:val="21"/>
-        </w:rPr>
-      </w:pPr>
-      <w:proofErr w:type="gramStart"/>
-      <w:r>
-        <w:rPr>
-          <w:rFonts w:ascii="Courier" w:hAnsi="Courier" w:cs="Courier"/>
-          <w:color w:val="000000"/>
-          <w:sz w:val="21"/>
-          <w:szCs w:val="21"/>
-        </w:rPr>
-        <w:t>p</w:t>
-      </w:r>
-      <w:proofErr w:type="gramEnd"/>
-      <w:r>
-        <w:rPr>
-          <w:rFonts w:ascii="Courier" w:hAnsi="Courier" w:cs="Courier"/>
-          <w:color w:val="000000"/>
-          <w:sz w:val="21"/>
-          <w:szCs w:val="21"/>
-        </w:rPr>
-        <w:t xml:space="preserve">-value                          0.000689 </w:t>
-      </w:r>
-    </w:p>
-    <w:p>
-      <w:pPr>
+          <w:u w:val="single"/>
+        </w:rPr>
+      </w:pPr>
+    </w:p>
+    <w:p>
+      <w:pPr>
+        <w:keepNext/>
         <w:shd w:val="clear" w:color="auto" w:fill="FFFFFF"/>
         <w:tabs>
           <w:tab w:val="left" w:pos="916"/>
@@ -1943,254 +2064,550 @@
           <w:tab w:val="left" w:pos="13740"/>
           <w:tab w:val="left" w:pos="14656"/>
         </w:tabs>
-        <w:wordWrap w:val="0"/>
         <w:spacing w:after="0" w:line="240" w:lineRule="auto"/>
-        <w:ind w:left="720"/>
         <w:textAlignment w:val="baseline"/>
         <w:rPr>
-          <w:rFonts w:ascii="Courier" w:hAnsi="Courier" w:cs="Courier"/>
+          <w:rFonts w:cs="Courier"/>
           <w:color w:val="000000"/>
           <w:sz w:val="21"/>
           <w:szCs w:val="21"/>
-        </w:rPr>
-      </w:pPr>
-      <w:r>
-        <w:rPr>
-          <w:rFonts w:ascii="Courier" w:hAnsi="Courier" w:cs="Courier"/>
+          <w:u w:val="single"/>
+        </w:rPr>
+      </w:pPr>
+      <w:r>
+        <w:rPr>
+          <w:rFonts w:cs="Courier"/>
           <w:color w:val="000000"/>
           <w:sz w:val="21"/>
           <w:szCs w:val="21"/>
-        </w:rPr>
-        <w:t xml:space="preserve">#Lags Used                       3.000000 </w:t>
-      </w:r>
-    </w:p>
-    <w:p>
-      <w:pPr>
-        <w:shd w:val="clear" w:color="auto" w:fill="FFFFFF"/>
-        <w:tabs>
-          <w:tab w:val="left" w:pos="916"/>
-          <w:tab w:val="left" w:pos="1832"/>
-          <w:tab w:val="left" w:pos="2748"/>
-          <w:tab w:val="left" w:pos="3664"/>
-          <w:tab w:val="left" w:pos="4580"/>
-          <w:tab w:val="left" w:pos="5496"/>
-          <w:tab w:val="left" w:pos="6412"/>
-          <w:tab w:val="left" w:pos="7328"/>
-          <w:tab w:val="left" w:pos="8244"/>
-          <w:tab w:val="left" w:pos="9160"/>
-          <w:tab w:val="left" w:pos="10076"/>
-          <w:tab w:val="left" w:pos="10992"/>
-          <w:tab w:val="left" w:pos="11908"/>
-          <w:tab w:val="left" w:pos="12824"/>
-          <w:tab w:val="left" w:pos="13740"/>
-          <w:tab w:val="left" w:pos="14656"/>
-        </w:tabs>
-        <w:wordWrap w:val="0"/>
-        <w:spacing w:after="0" w:line="240" w:lineRule="auto"/>
-        <w:ind w:left="720"/>
-        <w:textAlignment w:val="baseline"/>
-        <w:rPr>
-          <w:rFonts w:ascii="Courier" w:hAnsi="Courier" w:cs="Courier"/>
-          <w:color w:val="000000"/>
-          <w:sz w:val="21"/>
-          <w:szCs w:val="21"/>
-        </w:rPr>
-      </w:pPr>
-      <w:r>
-        <w:rPr>
-          <w:rFonts w:ascii="Courier" w:hAnsi="Courier" w:cs="Courier"/>
-          <w:color w:val="000000"/>
-          <w:sz w:val="21"/>
-          <w:szCs w:val="21"/>
-        </w:rPr>
-        <w:t xml:space="preserve">Number of Observations Used    153.000000 </w:t>
-      </w:r>
-    </w:p>
-    <w:p>
-      <w:pPr>
-        <w:shd w:val="clear" w:color="auto" w:fill="FFFFFF"/>
-        <w:tabs>
-          <w:tab w:val="left" w:pos="916"/>
-          <w:tab w:val="left" w:pos="1832"/>
-          <w:tab w:val="left" w:pos="2748"/>
-          <w:tab w:val="left" w:pos="3664"/>
-          <w:tab w:val="left" w:pos="4580"/>
-          <w:tab w:val="left" w:pos="5496"/>
-          <w:tab w:val="left" w:pos="6412"/>
-          <w:tab w:val="left" w:pos="7328"/>
-          <w:tab w:val="left" w:pos="8244"/>
-          <w:tab w:val="left" w:pos="9160"/>
-          <w:tab w:val="left" w:pos="10076"/>
-          <w:tab w:val="left" w:pos="10992"/>
-          <w:tab w:val="left" w:pos="11908"/>
-          <w:tab w:val="left" w:pos="12824"/>
-          <w:tab w:val="left" w:pos="13740"/>
-          <w:tab w:val="left" w:pos="14656"/>
-        </w:tabs>
-        <w:wordWrap w:val="0"/>
-        <w:spacing w:after="0" w:line="240" w:lineRule="auto"/>
-        <w:ind w:left="720"/>
-        <w:textAlignment w:val="baseline"/>
-        <w:rPr>
-          <w:rFonts w:ascii="Courier" w:hAnsi="Courier" w:cs="Courier"/>
-          <w:color w:val="000000"/>
-          <w:sz w:val="21"/>
-          <w:szCs w:val="21"/>
-        </w:rPr>
-      </w:pPr>
-      <w:r>
-        <w:rPr>
-          <w:rFonts w:ascii="Courier" w:hAnsi="Courier" w:cs="Courier"/>
-          <w:color w:val="000000"/>
-          <w:sz w:val="21"/>
-          <w:szCs w:val="21"/>
-        </w:rPr>
-        <w:t xml:space="preserve">Critical Value (1%)             -3.473830 </w:t>
-      </w:r>
-    </w:p>
-    <w:p>
-      <w:pPr>
-        <w:shd w:val="clear" w:color="auto" w:fill="FFFFFF"/>
-        <w:tabs>
-          <w:tab w:val="left" w:pos="916"/>
-          <w:tab w:val="left" w:pos="1832"/>
-          <w:tab w:val="left" w:pos="2748"/>
-          <w:tab w:val="left" w:pos="3664"/>
-          <w:tab w:val="left" w:pos="4580"/>
-          <w:tab w:val="left" w:pos="5496"/>
-          <w:tab w:val="left" w:pos="6412"/>
-          <w:tab w:val="left" w:pos="7328"/>
-          <w:tab w:val="left" w:pos="8244"/>
-          <w:tab w:val="left" w:pos="9160"/>
-          <w:tab w:val="left" w:pos="10076"/>
-          <w:tab w:val="left" w:pos="10992"/>
-          <w:tab w:val="left" w:pos="11908"/>
-          <w:tab w:val="left" w:pos="12824"/>
-          <w:tab w:val="left" w:pos="13740"/>
-          <w:tab w:val="left" w:pos="14656"/>
-        </w:tabs>
-        <w:wordWrap w:val="0"/>
-        <w:spacing w:after="0" w:line="240" w:lineRule="auto"/>
-        <w:ind w:left="720"/>
-        <w:textAlignment w:val="baseline"/>
-        <w:rPr>
-          <w:rFonts w:ascii="Courier" w:hAnsi="Courier" w:cs="Courier"/>
-          <w:color w:val="000000"/>
-          <w:sz w:val="21"/>
-          <w:szCs w:val="21"/>
-        </w:rPr>
-      </w:pPr>
-      <w:r>
-        <w:rPr>
-          <w:rFonts w:ascii="Courier" w:hAnsi="Courier" w:cs="Courier"/>
-          <w:color w:val="000000"/>
-          <w:sz w:val="21"/>
-          <w:szCs w:val="21"/>
-        </w:rPr>
-        <w:t xml:space="preserve">Critical Value (5%)             -2.880623 </w:t>
-      </w:r>
-    </w:p>
-    <w:p>
-      <w:pPr>
-        <w:shd w:val="clear" w:color="auto" w:fill="FFFFFF"/>
-        <w:tabs>
-          <w:tab w:val="left" w:pos="916"/>
-          <w:tab w:val="left" w:pos="1832"/>
-          <w:tab w:val="left" w:pos="2748"/>
-          <w:tab w:val="left" w:pos="3664"/>
-          <w:tab w:val="left" w:pos="4580"/>
-          <w:tab w:val="left" w:pos="5496"/>
-          <w:tab w:val="left" w:pos="6412"/>
-          <w:tab w:val="left" w:pos="7328"/>
-          <w:tab w:val="left" w:pos="8244"/>
-          <w:tab w:val="left" w:pos="9160"/>
-          <w:tab w:val="left" w:pos="10076"/>
-          <w:tab w:val="left" w:pos="10992"/>
-          <w:tab w:val="left" w:pos="11908"/>
-          <w:tab w:val="left" w:pos="12824"/>
-          <w:tab w:val="left" w:pos="13740"/>
-          <w:tab w:val="left" w:pos="14656"/>
-        </w:tabs>
-        <w:wordWrap w:val="0"/>
-        <w:spacing w:after="0" w:line="240" w:lineRule="auto"/>
-        <w:ind w:left="720"/>
-        <w:textAlignment w:val="baseline"/>
-        <w:rPr>
-          <w:rFonts w:ascii="Courier" w:hAnsi="Courier" w:cs="Courier"/>
-          <w:color w:val="000000"/>
-          <w:sz w:val="21"/>
-          <w:szCs w:val="21"/>
-        </w:rPr>
-      </w:pPr>
-      <w:r>
-        <w:rPr>
-          <w:rFonts w:ascii="Courier" w:hAnsi="Courier" w:cs="Courier"/>
-          <w:color w:val="000000"/>
-          <w:sz w:val="21"/>
-          <w:szCs w:val="21"/>
-        </w:rPr>
-        <w:t xml:space="preserve">Critical Value (10%)            -2.576945 </w:t>
-      </w:r>
-    </w:p>
-    <w:p>
-      <w:pPr>
-        <w:shd w:val="clear" w:color="auto" w:fill="FFFFFF"/>
-        <w:tabs>
-          <w:tab w:val="left" w:pos="916"/>
-          <w:tab w:val="left" w:pos="1832"/>
-          <w:tab w:val="left" w:pos="2748"/>
-          <w:tab w:val="left" w:pos="3664"/>
-          <w:tab w:val="left" w:pos="4580"/>
-          <w:tab w:val="left" w:pos="5496"/>
-          <w:tab w:val="left" w:pos="6412"/>
-          <w:tab w:val="left" w:pos="7328"/>
-          <w:tab w:val="left" w:pos="8244"/>
-          <w:tab w:val="left" w:pos="9160"/>
-          <w:tab w:val="left" w:pos="10076"/>
-          <w:tab w:val="left" w:pos="10992"/>
-          <w:tab w:val="left" w:pos="11908"/>
-          <w:tab w:val="left" w:pos="12824"/>
-          <w:tab w:val="left" w:pos="13740"/>
-          <w:tab w:val="left" w:pos="14656"/>
-        </w:tabs>
-        <w:wordWrap w:val="0"/>
-        <w:spacing w:after="0" w:line="240" w:lineRule="auto"/>
-        <w:ind w:left="720"/>
-        <w:textAlignment w:val="baseline"/>
-        <w:rPr>
-          <w:rFonts w:ascii="Courier" w:hAnsi="Courier" w:cs="Courier"/>
-          <w:color w:val="000000"/>
-          <w:sz w:val="21"/>
-          <w:szCs w:val="21"/>
-        </w:rPr>
-      </w:pPr>
-      <w:proofErr w:type="spellStart"/>
-      <w:proofErr w:type="gramStart"/>
-      <w:r>
-        <w:rPr>
-          <w:rFonts w:ascii="Courier" w:hAnsi="Courier" w:cs="Courier"/>
-          <w:color w:val="000000"/>
-          <w:sz w:val="21"/>
-          <w:szCs w:val="21"/>
-        </w:rPr>
-        <w:t>dtype</w:t>
-      </w:r>
-      <w:proofErr w:type="spellEnd"/>
-      <w:proofErr w:type="gramEnd"/>
-      <w:r>
-        <w:rPr>
-          <w:rFonts w:ascii="Courier" w:hAnsi="Courier" w:cs="Courier"/>
-          <w:color w:val="000000"/>
-          <w:sz w:val="21"/>
-          <w:szCs w:val="21"/>
-        </w:rPr>
-        <w:t>: float64</w:t>
-      </w:r>
-    </w:p>
+          <w:u w:val="single"/>
+        </w:rPr>
+        <w:t xml:space="preserve">Results of Dickey-Fuller Test: </w:t>
+      </w:r>
+    </w:p>
+    <w:tbl>
+      <w:tblPr>
+        <w:tblStyle w:val="MediumGrid1-Accent3"/>
+        <w:tblW w:w="0" w:type="auto"/>
+        <w:tblLook w:val="04A0" w:firstRow="1" w:lastRow="0" w:firstColumn="1" w:lastColumn="0" w:noHBand="0" w:noVBand="1"/>
+      </w:tblPr>
+      <w:tblGrid>
+        <w:gridCol w:w="4788"/>
+        <w:gridCol w:w="4788"/>
+      </w:tblGrid>
+      <w:tr>
+        <w:trPr>
+          <w:cnfStyle w:val="100000000000" w:firstRow="1" w:lastRow="0" w:firstColumn="0" w:lastColumn="0" w:oddVBand="0" w:evenVBand="0" w:oddHBand="0" w:evenHBand="0" w:firstRowFirstColumn="0" w:firstRowLastColumn="0" w:lastRowFirstColumn="0" w:lastRowLastColumn="0"/>
+        </w:trPr>
+        <w:tc>
+          <w:tcPr>
+            <w:cnfStyle w:val="001000000000" w:firstRow="0" w:lastRow="0" w:firstColumn="1" w:lastColumn="0" w:oddVBand="0" w:evenVBand="0" w:oddHBand="0" w:evenHBand="0" w:firstRowFirstColumn="0" w:firstRowLastColumn="0" w:lastRowFirstColumn="0" w:lastRowLastColumn="0"/>
+            <w:tcW w:w="4788" w:type="dxa"/>
+          </w:tcPr>
+          <w:p>
+            <w:r>
+              <w:rPr>
+                <w:rFonts w:cs="Courier"/>
+                <w:color w:val="000000"/>
+                <w:sz w:val="21"/>
+                <w:szCs w:val="21"/>
+              </w:rPr>
+              <w:t xml:space="preserve">Test </w:t>
+            </w:r>
+            <w:proofErr w:type="gramStart"/>
+            <w:r>
+              <w:rPr>
+                <w:rFonts w:cs="Courier"/>
+                <w:color w:val="000000"/>
+                <w:sz w:val="21"/>
+                <w:szCs w:val="21"/>
+              </w:rPr>
+              <w:t xml:space="preserve">Statistic                  </w:t>
+            </w:r>
+            <w:proofErr w:type="gramEnd"/>
+          </w:p>
+        </w:tc>
+        <w:tc>
+          <w:tcPr>
+            <w:tcW w:w="4788" w:type="dxa"/>
+            <w:shd w:val="clear" w:color="auto" w:fill="auto"/>
+          </w:tcPr>
+          <w:p>
+            <w:pPr>
+              <w:keepNext/>
+              <w:shd w:val="clear" w:color="auto" w:fill="FFFFFF"/>
+              <w:tabs>
+                <w:tab w:val="left" w:pos="916"/>
+                <w:tab w:val="left" w:pos="1832"/>
+                <w:tab w:val="left" w:pos="2748"/>
+                <w:tab w:val="left" w:pos="3664"/>
+                <w:tab w:val="left" w:pos="4580"/>
+                <w:tab w:val="left" w:pos="5496"/>
+                <w:tab w:val="left" w:pos="6412"/>
+                <w:tab w:val="left" w:pos="7328"/>
+                <w:tab w:val="left" w:pos="8244"/>
+                <w:tab w:val="left" w:pos="9160"/>
+                <w:tab w:val="left" w:pos="10076"/>
+                <w:tab w:val="left" w:pos="10992"/>
+                <w:tab w:val="left" w:pos="11908"/>
+                <w:tab w:val="left" w:pos="12824"/>
+                <w:tab w:val="left" w:pos="13740"/>
+                <w:tab w:val="left" w:pos="14656"/>
+              </w:tabs>
+              <w:textAlignment w:val="baseline"/>
+              <w:cnfStyle w:val="100000000000" w:firstRow="1" w:lastRow="0" w:firstColumn="0" w:lastColumn="0" w:oddVBand="0" w:evenVBand="0" w:oddHBand="0" w:evenHBand="0" w:firstRowFirstColumn="0" w:firstRowLastColumn="0" w:lastRowFirstColumn="0" w:lastRowLastColumn="0"/>
+              <w:rPr>
+                <w:rFonts w:cs="Courier"/>
+                <w:color w:val="000000"/>
+                <w:sz w:val="21"/>
+                <w:szCs w:val="21"/>
+              </w:rPr>
+            </w:pPr>
+            <w:r>
+              <w:rPr>
+                <w:rFonts w:ascii="Courier" w:hAnsi="Courier" w:cs="Courier"/>
+                <w:color w:val="000000"/>
+                <w:sz w:val="21"/>
+                <w:szCs w:val="21"/>
+              </w:rPr>
+              <w:t>-4.188552</w:t>
+            </w:r>
+          </w:p>
+        </w:tc>
+      </w:tr>
+      <w:tr>
+        <w:trPr>
+          <w:cnfStyle w:val="000000100000" w:firstRow="0" w:lastRow="0" w:firstColumn="0" w:lastColumn="0" w:oddVBand="0" w:evenVBand="0" w:oddHBand="1" w:evenHBand="0" w:firstRowFirstColumn="0" w:firstRowLastColumn="0" w:lastRowFirstColumn="0" w:lastRowLastColumn="0"/>
+        </w:trPr>
+        <w:tc>
+          <w:tcPr>
+            <w:cnfStyle w:val="001000000000" w:firstRow="0" w:lastRow="0" w:firstColumn="1" w:lastColumn="0" w:oddVBand="0" w:evenVBand="0" w:oddHBand="0" w:evenHBand="0" w:firstRowFirstColumn="0" w:firstRowLastColumn="0" w:lastRowFirstColumn="0" w:lastRowLastColumn="0"/>
+            <w:tcW w:w="4788" w:type="dxa"/>
+          </w:tcPr>
+          <w:p>
+            <w:proofErr w:type="gramStart"/>
+            <w:r>
+              <w:rPr>
+                <w:rFonts w:cs="Courier"/>
+                <w:color w:val="000000"/>
+                <w:sz w:val="21"/>
+                <w:szCs w:val="21"/>
+              </w:rPr>
+              <w:t>p</w:t>
+            </w:r>
+            <w:proofErr w:type="gramEnd"/>
+            <w:r>
+              <w:rPr>
+                <w:rFonts w:cs="Courier"/>
+                <w:color w:val="000000"/>
+                <w:sz w:val="21"/>
+                <w:szCs w:val="21"/>
+              </w:rPr>
+              <w:t xml:space="preserve">-value </w:t>
+            </w:r>
+          </w:p>
+        </w:tc>
+        <w:tc>
+          <w:tcPr>
+            <w:tcW w:w="4788" w:type="dxa"/>
+            <w:shd w:val="clear" w:color="auto" w:fill="auto"/>
+          </w:tcPr>
+          <w:p>
+            <w:pPr>
+              <w:keepNext/>
+              <w:shd w:val="clear" w:color="auto" w:fill="FFFFFF"/>
+              <w:tabs>
+                <w:tab w:val="left" w:pos="916"/>
+                <w:tab w:val="left" w:pos="1832"/>
+                <w:tab w:val="left" w:pos="2748"/>
+                <w:tab w:val="left" w:pos="3664"/>
+                <w:tab w:val="left" w:pos="4580"/>
+                <w:tab w:val="left" w:pos="5496"/>
+                <w:tab w:val="left" w:pos="6412"/>
+                <w:tab w:val="left" w:pos="7328"/>
+                <w:tab w:val="left" w:pos="8244"/>
+                <w:tab w:val="left" w:pos="9160"/>
+                <w:tab w:val="left" w:pos="10076"/>
+                <w:tab w:val="left" w:pos="10992"/>
+                <w:tab w:val="left" w:pos="11908"/>
+                <w:tab w:val="left" w:pos="12824"/>
+                <w:tab w:val="left" w:pos="13740"/>
+                <w:tab w:val="left" w:pos="14656"/>
+              </w:tabs>
+              <w:textAlignment w:val="baseline"/>
+              <w:cnfStyle w:val="000000100000" w:firstRow="0" w:lastRow="0" w:firstColumn="0" w:lastColumn="0" w:oddVBand="0" w:evenVBand="0" w:oddHBand="1" w:evenHBand="0" w:firstRowFirstColumn="0" w:firstRowLastColumn="0" w:lastRowFirstColumn="0" w:lastRowLastColumn="0"/>
+              <w:rPr>
+                <w:rFonts w:cs="Courier"/>
+                <w:color w:val="000000"/>
+                <w:sz w:val="21"/>
+                <w:szCs w:val="21"/>
+              </w:rPr>
+            </w:pPr>
+            <w:r>
+              <w:rPr>
+                <w:rFonts w:cs="Courier"/>
+                <w:color w:val="000000"/>
+                <w:sz w:val="21"/>
+                <w:szCs w:val="21"/>
+              </w:rPr>
+              <w:t>0.000689</w:t>
+            </w:r>
+          </w:p>
+        </w:tc>
+      </w:tr>
+      <w:tr>
+        <w:tc>
+          <w:tcPr>
+            <w:cnfStyle w:val="001000000000" w:firstRow="0" w:lastRow="0" w:firstColumn="1" w:lastColumn="0" w:oddVBand="0" w:evenVBand="0" w:oddHBand="0" w:evenHBand="0" w:firstRowFirstColumn="0" w:firstRowLastColumn="0" w:lastRowFirstColumn="0" w:lastRowLastColumn="0"/>
+            <w:tcW w:w="4788" w:type="dxa"/>
+          </w:tcPr>
+          <w:p>
+            <w:r>
+              <w:rPr>
+                <w:rFonts w:cs="Courier"/>
+                <w:color w:val="000000"/>
+                <w:sz w:val="21"/>
+                <w:szCs w:val="21"/>
+              </w:rPr>
+              <w:t>#Lags Used</w:t>
+            </w:r>
+          </w:p>
+        </w:tc>
+        <w:tc>
+          <w:tcPr>
+            <w:tcW w:w="4788" w:type="dxa"/>
+            <w:shd w:val="clear" w:color="auto" w:fill="auto"/>
+          </w:tcPr>
+          <w:p>
+            <w:pPr>
+              <w:keepNext/>
+              <w:shd w:val="clear" w:color="auto" w:fill="FFFFFF"/>
+              <w:tabs>
+                <w:tab w:val="left" w:pos="916"/>
+                <w:tab w:val="left" w:pos="1832"/>
+                <w:tab w:val="left" w:pos="2748"/>
+                <w:tab w:val="left" w:pos="3664"/>
+                <w:tab w:val="left" w:pos="4580"/>
+                <w:tab w:val="left" w:pos="5496"/>
+                <w:tab w:val="left" w:pos="6412"/>
+                <w:tab w:val="left" w:pos="7328"/>
+                <w:tab w:val="left" w:pos="8244"/>
+                <w:tab w:val="left" w:pos="9160"/>
+                <w:tab w:val="left" w:pos="10076"/>
+                <w:tab w:val="left" w:pos="10992"/>
+                <w:tab w:val="left" w:pos="11908"/>
+                <w:tab w:val="left" w:pos="12824"/>
+                <w:tab w:val="left" w:pos="13740"/>
+                <w:tab w:val="left" w:pos="14656"/>
+              </w:tabs>
+              <w:textAlignment w:val="baseline"/>
+              <w:cnfStyle w:val="000000000000" w:firstRow="0" w:lastRow="0" w:firstColumn="0" w:lastColumn="0" w:oddVBand="0" w:evenVBand="0" w:oddHBand="0" w:evenHBand="0" w:firstRowFirstColumn="0" w:firstRowLastColumn="0" w:lastRowFirstColumn="0" w:lastRowLastColumn="0"/>
+              <w:rPr>
+                <w:rFonts w:cs="Courier"/>
+                <w:color w:val="000000"/>
+                <w:sz w:val="21"/>
+                <w:szCs w:val="21"/>
+              </w:rPr>
+            </w:pPr>
+            <w:r>
+              <w:rPr>
+                <w:rFonts w:cs="Courier"/>
+                <w:color w:val="000000"/>
+                <w:sz w:val="21"/>
+                <w:szCs w:val="21"/>
+              </w:rPr>
+              <w:t>3.000000</w:t>
+            </w:r>
+          </w:p>
+        </w:tc>
+      </w:tr>
+      <w:tr>
+        <w:trPr>
+          <w:cnfStyle w:val="000000100000" w:firstRow="0" w:lastRow="0" w:firstColumn="0" w:lastColumn="0" w:oddVBand="0" w:evenVBand="0" w:oddHBand="1" w:evenHBand="0" w:firstRowFirstColumn="0" w:firstRowLastColumn="0" w:lastRowFirstColumn="0" w:lastRowLastColumn="0"/>
+        </w:trPr>
+        <w:tc>
+          <w:tcPr>
+            <w:cnfStyle w:val="001000000000" w:firstRow="0" w:lastRow="0" w:firstColumn="1" w:lastColumn="0" w:oddVBand="0" w:evenVBand="0" w:oddHBand="0" w:evenHBand="0" w:firstRowFirstColumn="0" w:firstRowLastColumn="0" w:lastRowFirstColumn="0" w:lastRowLastColumn="0"/>
+            <w:tcW w:w="4788" w:type="dxa"/>
+          </w:tcPr>
+          <w:p>
+            <w:r>
+              <w:rPr>
+                <w:rFonts w:cs="Courier"/>
+                <w:color w:val="000000"/>
+                <w:sz w:val="21"/>
+                <w:szCs w:val="21"/>
+              </w:rPr>
+              <w:t>Number of Observations Used</w:t>
+            </w:r>
+          </w:p>
+        </w:tc>
+        <w:tc>
+          <w:tcPr>
+            <w:tcW w:w="4788" w:type="dxa"/>
+            <w:shd w:val="clear" w:color="auto" w:fill="auto"/>
+          </w:tcPr>
+          <w:p>
+            <w:pPr>
+              <w:keepNext/>
+              <w:shd w:val="clear" w:color="auto" w:fill="FFFFFF"/>
+              <w:tabs>
+                <w:tab w:val="left" w:pos="916"/>
+                <w:tab w:val="left" w:pos="1832"/>
+                <w:tab w:val="left" w:pos="2748"/>
+                <w:tab w:val="left" w:pos="3664"/>
+                <w:tab w:val="left" w:pos="4580"/>
+                <w:tab w:val="left" w:pos="5496"/>
+                <w:tab w:val="left" w:pos="6412"/>
+                <w:tab w:val="left" w:pos="7328"/>
+                <w:tab w:val="left" w:pos="8244"/>
+                <w:tab w:val="left" w:pos="9160"/>
+                <w:tab w:val="left" w:pos="10076"/>
+                <w:tab w:val="left" w:pos="10992"/>
+                <w:tab w:val="left" w:pos="11908"/>
+                <w:tab w:val="left" w:pos="12824"/>
+                <w:tab w:val="left" w:pos="13740"/>
+                <w:tab w:val="left" w:pos="14656"/>
+              </w:tabs>
+              <w:textAlignment w:val="baseline"/>
+              <w:cnfStyle w:val="000000100000" w:firstRow="0" w:lastRow="0" w:firstColumn="0" w:lastColumn="0" w:oddVBand="0" w:evenVBand="0" w:oddHBand="1" w:evenHBand="0" w:firstRowFirstColumn="0" w:firstRowLastColumn="0" w:lastRowFirstColumn="0" w:lastRowLastColumn="0"/>
+              <w:rPr>
+                <w:rFonts w:cs="Courier"/>
+                <w:color w:val="000000"/>
+                <w:sz w:val="21"/>
+                <w:szCs w:val="21"/>
+              </w:rPr>
+            </w:pPr>
+            <w:r>
+              <w:rPr>
+                <w:rFonts w:cs="Courier"/>
+                <w:color w:val="000000"/>
+                <w:sz w:val="21"/>
+                <w:szCs w:val="21"/>
+              </w:rPr>
+              <w:t>153.000000</w:t>
+            </w:r>
+          </w:p>
+        </w:tc>
+      </w:tr>
+      <w:tr>
+        <w:tc>
+          <w:tcPr>
+            <w:cnfStyle w:val="001000000000" w:firstRow="0" w:lastRow="0" w:firstColumn="1" w:lastColumn="0" w:oddVBand="0" w:evenVBand="0" w:oddHBand="0" w:evenHBand="0" w:firstRowFirstColumn="0" w:firstRowLastColumn="0" w:lastRowFirstColumn="0" w:lastRowLastColumn="0"/>
+            <w:tcW w:w="4788" w:type="dxa"/>
+          </w:tcPr>
+          <w:p>
+            <w:r>
+              <w:rPr>
+                <w:rFonts w:cs="Courier"/>
+                <w:color w:val="000000"/>
+                <w:sz w:val="21"/>
+                <w:szCs w:val="21"/>
+              </w:rPr>
+              <w:t xml:space="preserve">Critical Value (1%) </w:t>
+            </w:r>
+          </w:p>
+        </w:tc>
+        <w:tc>
+          <w:tcPr>
+            <w:tcW w:w="4788" w:type="dxa"/>
+            <w:shd w:val="clear" w:color="auto" w:fill="auto"/>
+          </w:tcPr>
+          <w:p>
+            <w:pPr>
+              <w:keepNext/>
+              <w:shd w:val="clear" w:color="auto" w:fill="FFFFFF"/>
+              <w:tabs>
+                <w:tab w:val="left" w:pos="916"/>
+                <w:tab w:val="left" w:pos="1832"/>
+                <w:tab w:val="left" w:pos="2748"/>
+                <w:tab w:val="left" w:pos="3664"/>
+                <w:tab w:val="left" w:pos="4580"/>
+                <w:tab w:val="left" w:pos="5496"/>
+                <w:tab w:val="left" w:pos="6412"/>
+                <w:tab w:val="left" w:pos="7328"/>
+                <w:tab w:val="left" w:pos="8244"/>
+                <w:tab w:val="left" w:pos="9160"/>
+                <w:tab w:val="left" w:pos="10076"/>
+                <w:tab w:val="left" w:pos="10992"/>
+                <w:tab w:val="left" w:pos="11908"/>
+                <w:tab w:val="left" w:pos="12824"/>
+                <w:tab w:val="left" w:pos="13740"/>
+                <w:tab w:val="left" w:pos="14656"/>
+              </w:tabs>
+              <w:textAlignment w:val="baseline"/>
+              <w:cnfStyle w:val="000000000000" w:firstRow="0" w:lastRow="0" w:firstColumn="0" w:lastColumn="0" w:oddVBand="0" w:evenVBand="0" w:oddHBand="0" w:evenHBand="0" w:firstRowFirstColumn="0" w:firstRowLastColumn="0" w:lastRowFirstColumn="0" w:lastRowLastColumn="0"/>
+              <w:rPr>
+                <w:rFonts w:cs="Courier"/>
+                <w:color w:val="000000"/>
+                <w:sz w:val="21"/>
+                <w:szCs w:val="21"/>
+              </w:rPr>
+            </w:pPr>
+            <w:r>
+              <w:rPr>
+                <w:rFonts w:cs="Courier"/>
+                <w:color w:val="000000"/>
+                <w:sz w:val="21"/>
+                <w:szCs w:val="21"/>
+              </w:rPr>
+              <w:t>-3.473830</w:t>
+            </w:r>
+          </w:p>
+        </w:tc>
+      </w:tr>
+      <w:tr>
+        <w:trPr>
+          <w:cnfStyle w:val="000000100000" w:firstRow="0" w:lastRow="0" w:firstColumn="0" w:lastColumn="0" w:oddVBand="0" w:evenVBand="0" w:oddHBand="1" w:evenHBand="0" w:firstRowFirstColumn="0" w:firstRowLastColumn="0" w:lastRowFirstColumn="0" w:lastRowLastColumn="0"/>
+        </w:trPr>
+        <w:tc>
+          <w:tcPr>
+            <w:cnfStyle w:val="001000000000" w:firstRow="0" w:lastRow="0" w:firstColumn="1" w:lastColumn="0" w:oddVBand="0" w:evenVBand="0" w:oddHBand="0" w:evenHBand="0" w:firstRowFirstColumn="0" w:firstRowLastColumn="0" w:lastRowFirstColumn="0" w:lastRowLastColumn="0"/>
+            <w:tcW w:w="4788" w:type="dxa"/>
+          </w:tcPr>
+          <w:p>
+            <w:r>
+              <w:rPr>
+                <w:rFonts w:cs="Courier"/>
+                <w:color w:val="000000"/>
+                <w:sz w:val="21"/>
+                <w:szCs w:val="21"/>
+              </w:rPr>
+              <w:t xml:space="preserve">Critical Value (5%) </w:t>
+            </w:r>
+          </w:p>
+        </w:tc>
+        <w:tc>
+          <w:tcPr>
+            <w:tcW w:w="4788" w:type="dxa"/>
+            <w:shd w:val="clear" w:color="auto" w:fill="auto"/>
+          </w:tcPr>
+          <w:p>
+            <w:pPr>
+              <w:keepNext/>
+              <w:shd w:val="clear" w:color="auto" w:fill="FFFFFF"/>
+              <w:tabs>
+                <w:tab w:val="left" w:pos="916"/>
+                <w:tab w:val="left" w:pos="1832"/>
+                <w:tab w:val="left" w:pos="2748"/>
+                <w:tab w:val="left" w:pos="3664"/>
+                <w:tab w:val="left" w:pos="4580"/>
+                <w:tab w:val="left" w:pos="5496"/>
+                <w:tab w:val="left" w:pos="6412"/>
+                <w:tab w:val="left" w:pos="7328"/>
+                <w:tab w:val="left" w:pos="8244"/>
+                <w:tab w:val="left" w:pos="9160"/>
+                <w:tab w:val="left" w:pos="10076"/>
+                <w:tab w:val="left" w:pos="10992"/>
+                <w:tab w:val="left" w:pos="11908"/>
+                <w:tab w:val="left" w:pos="12824"/>
+                <w:tab w:val="left" w:pos="13740"/>
+                <w:tab w:val="left" w:pos="14656"/>
+              </w:tabs>
+              <w:textAlignment w:val="baseline"/>
+              <w:cnfStyle w:val="000000100000" w:firstRow="0" w:lastRow="0" w:firstColumn="0" w:lastColumn="0" w:oddVBand="0" w:evenVBand="0" w:oddHBand="1" w:evenHBand="0" w:firstRowFirstColumn="0" w:firstRowLastColumn="0" w:lastRowFirstColumn="0" w:lastRowLastColumn="0"/>
+              <w:rPr>
+                <w:rFonts w:cs="Courier"/>
+                <w:color w:val="000000"/>
+                <w:sz w:val="21"/>
+                <w:szCs w:val="21"/>
+              </w:rPr>
+            </w:pPr>
+            <w:r>
+              <w:rPr>
+                <w:rFonts w:cs="Courier"/>
+                <w:color w:val="000000"/>
+                <w:sz w:val="21"/>
+                <w:szCs w:val="21"/>
+              </w:rPr>
+              <w:t>-2.880623</w:t>
+            </w:r>
+          </w:p>
+        </w:tc>
+      </w:tr>
+      <w:tr>
+        <w:tc>
+          <w:tcPr>
+            <w:cnfStyle w:val="001000000000" w:firstRow="0" w:lastRow="0" w:firstColumn="1" w:lastColumn="0" w:oddVBand="0" w:evenVBand="0" w:oddHBand="0" w:evenHBand="0" w:firstRowFirstColumn="0" w:firstRowLastColumn="0" w:lastRowFirstColumn="0" w:lastRowLastColumn="0"/>
+            <w:tcW w:w="4788" w:type="dxa"/>
+          </w:tcPr>
+          <w:p>
+            <w:r>
+              <w:rPr>
+                <w:rFonts w:cs="Courier"/>
+                <w:color w:val="000000"/>
+                <w:sz w:val="21"/>
+                <w:szCs w:val="21"/>
+              </w:rPr>
+              <w:t>Critical Value (10%)</w:t>
+            </w:r>
+          </w:p>
+        </w:tc>
+        <w:tc>
+          <w:tcPr>
+            <w:tcW w:w="4788" w:type="dxa"/>
+            <w:shd w:val="clear" w:color="auto" w:fill="auto"/>
+          </w:tcPr>
+          <w:p>
+            <w:pPr>
+              <w:keepNext/>
+              <w:shd w:val="clear" w:color="auto" w:fill="FFFFFF"/>
+              <w:tabs>
+                <w:tab w:val="left" w:pos="916"/>
+                <w:tab w:val="left" w:pos="1832"/>
+                <w:tab w:val="left" w:pos="2748"/>
+                <w:tab w:val="left" w:pos="3664"/>
+                <w:tab w:val="left" w:pos="4580"/>
+                <w:tab w:val="left" w:pos="5496"/>
+                <w:tab w:val="left" w:pos="6412"/>
+                <w:tab w:val="left" w:pos="7328"/>
+                <w:tab w:val="left" w:pos="8244"/>
+                <w:tab w:val="left" w:pos="9160"/>
+                <w:tab w:val="left" w:pos="10076"/>
+                <w:tab w:val="left" w:pos="10992"/>
+                <w:tab w:val="left" w:pos="11908"/>
+                <w:tab w:val="left" w:pos="12824"/>
+                <w:tab w:val="left" w:pos="13740"/>
+                <w:tab w:val="left" w:pos="14656"/>
+              </w:tabs>
+              <w:textAlignment w:val="baseline"/>
+              <w:cnfStyle w:val="000000000000" w:firstRow="0" w:lastRow="0" w:firstColumn="0" w:lastColumn="0" w:oddVBand="0" w:evenVBand="0" w:oddHBand="0" w:evenHBand="0" w:firstRowFirstColumn="0" w:firstRowLastColumn="0" w:lastRowFirstColumn="0" w:lastRowLastColumn="0"/>
+              <w:rPr>
+                <w:rFonts w:cs="Courier"/>
+                <w:color w:val="000000"/>
+                <w:sz w:val="21"/>
+                <w:szCs w:val="21"/>
+              </w:rPr>
+            </w:pPr>
+            <w:r>
+              <w:rPr>
+                <w:rFonts w:cs="Courier"/>
+                <w:color w:val="000000"/>
+                <w:sz w:val="21"/>
+                <w:szCs w:val="21"/>
+              </w:rPr>
+              <w:t>-2.576945</w:t>
+            </w:r>
+          </w:p>
+        </w:tc>
+      </w:tr>
+    </w:tbl>
     <w:p/>
     <w:p>
       <w:r>
-        <w:t>After removing seasonality and the trend, our residual data is even more stationary than our original time series.</w:t>
+        <w:t>After removing seasonality and the trend,</w:t>
+      </w:r>
+      <w:r>
+        <w:t xml:space="preserve"> our residual data is still </w:t>
+      </w:r>
+      <w:r>
+        <w:t>stationa</w:t>
+      </w:r>
+      <w:r>
+        <w:t>ry</w:t>
+      </w:r>
+      <w:r>
+        <w:t>.</w:t>
       </w:r>
     </w:p>
     <w:p>
@@ -2204,9 +2621,9 @@
           <w:noProof/>
         </w:rPr>
         <w:drawing>
-          <wp:inline distT="0" distB="0" distL="0" distR="0" wp14:anchorId="38B4C21C" wp14:editId="52EF9F08">
-            <wp:extent cx="2971800" cy="2013155"/>
-            <wp:effectExtent l="0" t="0" r="0" b="0"/>
+          <wp:inline distT="0" distB="0" distL="0" distR="0" wp14:anchorId="38B4C21C" wp14:editId="294AA161">
+            <wp:extent cx="2911323" cy="2013229"/>
+            <wp:effectExtent l="0" t="0" r="10160" b="0"/>
             <wp:docPr id="14" name="Picture 14"/>
             <wp:cNvGraphicFramePr>
               <a:graphicFrameLocks xmlns:a="http://schemas.openxmlformats.org/drawingml/2006/main" noChangeAspect="1"/>
@@ -2233,7 +2650,7 @@
                   <pic:spPr>
                     <a:xfrm>
                       <a:off x="0" y="0"/>
-                      <a:ext cx="2971909" cy="2013229"/>
+                      <a:ext cx="2911323" cy="2013229"/>
                     </a:xfrm>
                     <a:prstGeom prst="rect">
                       <a:avLst/>
@@ -2252,16 +2669,66 @@
       </w:pPr>
       <w:r>
         <w:lastRenderedPageBreak/>
-        <w:t xml:space="preserve">To compute our ARIMA model, we will once again use </w:t>
-      </w:r>
-      <w:proofErr w:type="spellStart"/>
-      <w:r>
-        <w:t>Statsmodels</w:t>
-      </w:r>
-      <w:proofErr w:type="spellEnd"/>
-      <w:r>
-        <w:t>.  The function requires three parameters, the p parameter is the scale of the AR (auto-regressive) part of the computation, the q parameter is the scale of the MA (moving average) part of ARIMA, and the d parameter is how much differencing was required to make the model stationary.  Since we did not use any differencing, our d parameter is 0.  We will now play with the p and q parameters to give us the best AIC and BIC scores:</w:t>
-      </w:r>
+        <w:t>To compute our ARIMA model, t</w:t>
+      </w:r>
+      <w:r>
+        <w:t>he fun</w:t>
+      </w:r>
+      <w:r>
+        <w:t>ction requires three parameters:</w:t>
+      </w:r>
+      <w:r>
+        <w:t xml:space="preserve"> the p parameter is the scale of the AR (auto-regressive) part of the computation, the q parameter is the scale of the MA (moving average) part of ARIMA, and the d parameter is how much differencing was required to make the model stationary.  Since we did not use any differencing, our d parameter is 0.  </w:t>
+      </w:r>
+      <w:r>
+        <w:t>Plotting the ACF and PACF gives us starting values of 2 for the p value and 0 for the q values.  However, varying the</w:t>
+      </w:r>
+      <w:r>
+        <w:t xml:space="preserve"> p and q parameters</w:t>
+      </w:r>
+      <w:r>
+        <w:t xml:space="preserve"> seem to producer even better AIC and BIC scores.  So we will try various parameter values</w:t>
+      </w:r>
+      <w:r>
+        <w:t xml:space="preserve"> to give us the best AIC and BIC scores:</w:t>
+      </w:r>
+    </w:p>
+    <w:p>
+      <w:pPr>
+        <w:keepLines/>
+      </w:pPr>
+    </w:p>
+    <w:p>
+      <w:pPr>
+        <w:keepLines/>
+      </w:pPr>
+    </w:p>
+    <w:p>
+      <w:pPr>
+        <w:keepLines/>
+      </w:pPr>
+    </w:p>
+    <w:p>
+      <w:pPr>
+        <w:keepLines/>
+      </w:pPr>
+    </w:p>
+    <w:p>
+      <w:pPr>
+        <w:keepLines/>
+      </w:pPr>
+    </w:p>
+    <w:p>
+      <w:pPr>
+        <w:keepLines/>
+      </w:pPr>
+    </w:p>
+    <w:p>
+      <w:pPr>
+        <w:keepLines/>
+      </w:pPr>
+      <w:bookmarkStart w:id="0" w:name="_GoBack"/>
+      <w:bookmarkEnd w:id="0"/>
     </w:p>
     <w:tbl>
       <w:tblPr>
@@ -3783,12 +4250,149 @@
       </w:r>
     </w:p>
   </w:footnote>
+  <w:footnote w:id="1">
+    <w:p>
+      <w:pPr>
+        <w:pStyle w:val="FootnoteText"/>
+      </w:pPr>
+      <w:r>
+        <w:rPr>
+          <w:rStyle w:val="FootnoteReference"/>
+        </w:rPr>
+        <w:footnoteRef/>
+      </w:r>
+      <w:r>
+        <w:t xml:space="preserve"> Theatre Development Fund website: </w:t>
+      </w:r>
+      <w:hyperlink r:id="rId1" w:history="1">
+        <w:r>
+          <w:rPr>
+            <w:rStyle w:val="Hyperlink"/>
+          </w:rPr>
+          <w:t>www.tdf.org</w:t>
+        </w:r>
+      </w:hyperlink>
+    </w:p>
+  </w:footnote>
 </w:footnotes>
 </file>
 
 <file path=word/numbering.xml><?xml version="1.0" encoding="utf-8"?>
 <w:numbering xmlns:wpc="http://schemas.microsoft.com/office/word/2010/wordprocessingCanvas" xmlns:mo="http://schemas.microsoft.com/office/mac/office/2008/main" xmlns:mc="http://schemas.openxmlformats.org/markup-compatibility/2006" xmlns:mv="urn:schemas-microsoft-com:mac:vml" xmlns:o="urn:schemas-microsoft-com:office:office" xmlns:r="http://schemas.openxmlformats.org/officeDocument/2006/relationships" xmlns:m="http://schemas.openxmlformats.org/officeDocument/2006/math" xmlns:v="urn:schemas-microsoft-com:vml" xmlns:wp14="http://schemas.microsoft.com/office/word/2010/wordprocessingDrawing" xmlns:wp="http://schemas.openxmlformats.org/drawingml/2006/wordprocessingDrawing" xmlns:w10="urn:schemas-microsoft-com:office:word" xmlns:w="http://schemas.openxmlformats.org/wordprocessingml/2006/main" xmlns:w14="http://schemas.microsoft.com/office/word/2010/wordml" xmlns:wpg="http://schemas.microsoft.com/office/word/2010/wordprocessingGroup" xmlns:wpi="http://schemas.microsoft.com/office/word/2010/wordprocessingInk" xmlns:wne="http://schemas.microsoft.com/office/word/2006/wordml" xmlns:wps="http://schemas.microsoft.com/office/word/2010/wordprocessingShape" mc:Ignorable="w14 wp14">
   <w:abstractNum w:abstractNumId="0">
+    <w:nsid w:val="03FC107A"/>
+    <w:multiLevelType w:val="hybridMultilevel"/>
+    <w:tmpl w:val="A13AB86E"/>
+    <w:lvl w:ilvl="0" w:tplc="04090001">
+      <w:start w:val="1"/>
+      <w:numFmt w:val="bullet"/>
+      <w:lvlText w:val=""/>
+      <w:lvlJc w:val="left"/>
+      <w:pPr>
+        <w:ind w:left="720" w:hanging="360"/>
+      </w:pPr>
+      <w:rPr>
+        <w:rFonts w:ascii="Symbol" w:hAnsi="Symbol" w:hint="default"/>
+      </w:rPr>
+    </w:lvl>
+    <w:lvl w:ilvl="1" w:tplc="04090003" w:tentative="1">
+      <w:start w:val="1"/>
+      <w:numFmt w:val="bullet"/>
+      <w:lvlText w:val="o"/>
+      <w:lvlJc w:val="left"/>
+      <w:pPr>
+        <w:ind w:left="1440" w:hanging="360"/>
+      </w:pPr>
+      <w:rPr>
+        <w:rFonts w:ascii="Courier New" w:hAnsi="Courier New" w:hint="default"/>
+      </w:rPr>
+    </w:lvl>
+    <w:lvl w:ilvl="2" w:tplc="04090005" w:tentative="1">
+      <w:start w:val="1"/>
+      <w:numFmt w:val="bullet"/>
+      <w:lvlText w:val=""/>
+      <w:lvlJc w:val="left"/>
+      <w:pPr>
+        <w:ind w:left="2160" w:hanging="360"/>
+      </w:pPr>
+      <w:rPr>
+        <w:rFonts w:ascii="Wingdings" w:hAnsi="Wingdings" w:hint="default"/>
+      </w:rPr>
+    </w:lvl>
+    <w:lvl w:ilvl="3" w:tplc="04090001" w:tentative="1">
+      <w:start w:val="1"/>
+      <w:numFmt w:val="bullet"/>
+      <w:lvlText w:val=""/>
+      <w:lvlJc w:val="left"/>
+      <w:pPr>
+        <w:ind w:left="2880" w:hanging="360"/>
+      </w:pPr>
+      <w:rPr>
+        <w:rFonts w:ascii="Symbol" w:hAnsi="Symbol" w:hint="default"/>
+      </w:rPr>
+    </w:lvl>
+    <w:lvl w:ilvl="4" w:tplc="04090003" w:tentative="1">
+      <w:start w:val="1"/>
+      <w:numFmt w:val="bullet"/>
+      <w:lvlText w:val="o"/>
+      <w:lvlJc w:val="left"/>
+      <w:pPr>
+        <w:ind w:left="3600" w:hanging="360"/>
+      </w:pPr>
+      <w:rPr>
+        <w:rFonts w:ascii="Courier New" w:hAnsi="Courier New" w:hint="default"/>
+      </w:rPr>
+    </w:lvl>
+    <w:lvl w:ilvl="5" w:tplc="04090005" w:tentative="1">
+      <w:start w:val="1"/>
+      <w:numFmt w:val="bullet"/>
+      <w:lvlText w:val=""/>
+      <w:lvlJc w:val="left"/>
+      <w:pPr>
+        <w:ind w:left="4320" w:hanging="360"/>
+      </w:pPr>
+      <w:rPr>
+        <w:rFonts w:ascii="Wingdings" w:hAnsi="Wingdings" w:hint="default"/>
+      </w:rPr>
+    </w:lvl>
+    <w:lvl w:ilvl="6" w:tplc="04090001" w:tentative="1">
+      <w:start w:val="1"/>
+      <w:numFmt w:val="bullet"/>
+      <w:lvlText w:val=""/>
+      <w:lvlJc w:val="left"/>
+      <w:pPr>
+        <w:ind w:left="5040" w:hanging="360"/>
+      </w:pPr>
+      <w:rPr>
+        <w:rFonts w:ascii="Symbol" w:hAnsi="Symbol" w:hint="default"/>
+      </w:rPr>
+    </w:lvl>
+    <w:lvl w:ilvl="7" w:tplc="04090003" w:tentative="1">
+      <w:start w:val="1"/>
+      <w:numFmt w:val="bullet"/>
+      <w:lvlText w:val="o"/>
+      <w:lvlJc w:val="left"/>
+      <w:pPr>
+        <w:ind w:left="5760" w:hanging="360"/>
+      </w:pPr>
+      <w:rPr>
+        <w:rFonts w:ascii="Courier New" w:hAnsi="Courier New" w:hint="default"/>
+      </w:rPr>
+    </w:lvl>
+    <w:lvl w:ilvl="8" w:tplc="04090005" w:tentative="1">
+      <w:start w:val="1"/>
+      <w:numFmt w:val="bullet"/>
+      <w:lvlText w:val=""/>
+      <w:lvlJc w:val="left"/>
+      <w:pPr>
+        <w:ind w:left="6480" w:hanging="360"/>
+      </w:pPr>
+      <w:rPr>
+        <w:rFonts w:ascii="Wingdings" w:hAnsi="Wingdings" w:hint="default"/>
+      </w:rPr>
+    </w:lvl>
+  </w:abstractNum>
+  <w:abstractNum w:abstractNumId="1">
     <w:nsid w:val="12CE0CBA"/>
     <w:multiLevelType w:val="hybridMultilevel"/>
     <w:tmpl w:val="1C846F44"/>
@@ -3877,7 +4481,7 @@
       </w:pPr>
     </w:lvl>
   </w:abstractNum>
-  <w:abstractNum w:abstractNumId="1">
+  <w:abstractNum w:abstractNumId="2">
     <w:nsid w:val="290C628C"/>
     <w:multiLevelType w:val="hybridMultilevel"/>
     <w:tmpl w:val="3F9A533E"/>
@@ -3966,7 +4570,120 @@
       </w:pPr>
     </w:lvl>
   </w:abstractNum>
-  <w:abstractNum w:abstractNumId="2">
+  <w:abstractNum w:abstractNumId="3">
+    <w:nsid w:val="4A340336"/>
+    <w:multiLevelType w:val="hybridMultilevel"/>
+    <w:tmpl w:val="BE483F66"/>
+    <w:lvl w:ilvl="0" w:tplc="04090001">
+      <w:start w:val="1"/>
+      <w:numFmt w:val="bullet"/>
+      <w:lvlText w:val=""/>
+      <w:lvlJc w:val="left"/>
+      <w:pPr>
+        <w:ind w:left="720" w:hanging="360"/>
+      </w:pPr>
+      <w:rPr>
+        <w:rFonts w:ascii="Symbol" w:hAnsi="Symbol" w:hint="default"/>
+      </w:rPr>
+    </w:lvl>
+    <w:lvl w:ilvl="1" w:tplc="04090003" w:tentative="1">
+      <w:start w:val="1"/>
+      <w:numFmt w:val="bullet"/>
+      <w:lvlText w:val="o"/>
+      <w:lvlJc w:val="left"/>
+      <w:pPr>
+        <w:ind w:left="1440" w:hanging="360"/>
+      </w:pPr>
+      <w:rPr>
+        <w:rFonts w:ascii="Courier New" w:hAnsi="Courier New" w:hint="default"/>
+      </w:rPr>
+    </w:lvl>
+    <w:lvl w:ilvl="2" w:tplc="04090005" w:tentative="1">
+      <w:start w:val="1"/>
+      <w:numFmt w:val="bullet"/>
+      <w:lvlText w:val=""/>
+      <w:lvlJc w:val="left"/>
+      <w:pPr>
+        <w:ind w:left="2160" w:hanging="360"/>
+      </w:pPr>
+      <w:rPr>
+        <w:rFonts w:ascii="Wingdings" w:hAnsi="Wingdings" w:hint="default"/>
+      </w:rPr>
+    </w:lvl>
+    <w:lvl w:ilvl="3" w:tplc="04090001" w:tentative="1">
+      <w:start w:val="1"/>
+      <w:numFmt w:val="bullet"/>
+      <w:lvlText w:val=""/>
+      <w:lvlJc w:val="left"/>
+      <w:pPr>
+        <w:ind w:left="2880" w:hanging="360"/>
+      </w:pPr>
+      <w:rPr>
+        <w:rFonts w:ascii="Symbol" w:hAnsi="Symbol" w:hint="default"/>
+      </w:rPr>
+    </w:lvl>
+    <w:lvl w:ilvl="4" w:tplc="04090003" w:tentative="1">
+      <w:start w:val="1"/>
+      <w:numFmt w:val="bullet"/>
+      <w:lvlText w:val="o"/>
+      <w:lvlJc w:val="left"/>
+      <w:pPr>
+        <w:ind w:left="3600" w:hanging="360"/>
+      </w:pPr>
+      <w:rPr>
+        <w:rFonts w:ascii="Courier New" w:hAnsi="Courier New" w:hint="default"/>
+      </w:rPr>
+    </w:lvl>
+    <w:lvl w:ilvl="5" w:tplc="04090005" w:tentative="1">
+      <w:start w:val="1"/>
+      <w:numFmt w:val="bullet"/>
+      <w:lvlText w:val=""/>
+      <w:lvlJc w:val="left"/>
+      <w:pPr>
+        <w:ind w:left="4320" w:hanging="360"/>
+      </w:pPr>
+      <w:rPr>
+        <w:rFonts w:ascii="Wingdings" w:hAnsi="Wingdings" w:hint="default"/>
+      </w:rPr>
+    </w:lvl>
+    <w:lvl w:ilvl="6" w:tplc="04090001" w:tentative="1">
+      <w:start w:val="1"/>
+      <w:numFmt w:val="bullet"/>
+      <w:lvlText w:val=""/>
+      <w:lvlJc w:val="left"/>
+      <w:pPr>
+        <w:ind w:left="5040" w:hanging="360"/>
+      </w:pPr>
+      <w:rPr>
+        <w:rFonts w:ascii="Symbol" w:hAnsi="Symbol" w:hint="default"/>
+      </w:rPr>
+    </w:lvl>
+    <w:lvl w:ilvl="7" w:tplc="04090003" w:tentative="1">
+      <w:start w:val="1"/>
+      <w:numFmt w:val="bullet"/>
+      <w:lvlText w:val="o"/>
+      <w:lvlJc w:val="left"/>
+      <w:pPr>
+        <w:ind w:left="5760" w:hanging="360"/>
+      </w:pPr>
+      <w:rPr>
+        <w:rFonts w:ascii="Courier New" w:hAnsi="Courier New" w:hint="default"/>
+      </w:rPr>
+    </w:lvl>
+    <w:lvl w:ilvl="8" w:tplc="04090005" w:tentative="1">
+      <w:start w:val="1"/>
+      <w:numFmt w:val="bullet"/>
+      <w:lvlText w:val=""/>
+      <w:lvlJc w:val="left"/>
+      <w:pPr>
+        <w:ind w:left="6480" w:hanging="360"/>
+      </w:pPr>
+      <w:rPr>
+        <w:rFonts w:ascii="Wingdings" w:hAnsi="Wingdings" w:hint="default"/>
+      </w:rPr>
+    </w:lvl>
+  </w:abstractNum>
+  <w:abstractNum w:abstractNumId="4">
     <w:nsid w:val="7958099B"/>
     <w:multiLevelType w:val="hybridMultilevel"/>
     <w:tmpl w:val="462EC276"/>
@@ -4056,13 +4773,19 @@
     </w:lvl>
   </w:abstractNum>
   <w:num w:numId="1">
+    <w:abstractNumId w:val="4"/>
+  </w:num>
+  <w:num w:numId="2">
+    <w:abstractNumId w:val="1"/>
+  </w:num>
+  <w:num w:numId="3">
     <w:abstractNumId w:val="2"/>
   </w:num>
-  <w:num w:numId="2">
+  <w:num w:numId="4">
     <w:abstractNumId w:val="0"/>
   </w:num>
-  <w:num w:numId="3">
-    <w:abstractNumId w:val="1"/>
+  <w:num w:numId="5">
+    <w:abstractNumId w:val="3"/>
   </w:num>
 </w:numbering>
 </file>
@@ -4828,6 +5551,229 @@
       </w:tcPr>
     </w:tblStylePr>
   </w:style>
+  <w:style w:type="paragraph" w:styleId="FootnoteText">
+    <w:name w:val="footnote text"/>
+    <w:basedOn w:val="Normal"/>
+    <w:link w:val="FootnoteTextChar"/>
+    <w:uiPriority w:val="99"/>
+    <w:unhideWhenUsed/>
+    <w:rsid w:val="00E906A6"/>
+    <w:pPr>
+      <w:spacing w:after="0" w:line="240" w:lineRule="auto"/>
+    </w:pPr>
+    <w:rPr>
+      <w:sz w:val="24"/>
+      <w:szCs w:val="24"/>
+    </w:rPr>
+  </w:style>
+  <w:style w:type="character" w:customStyle="1" w:styleId="FootnoteTextChar">
+    <w:name w:val="Footnote Text Char"/>
+    <w:basedOn w:val="DefaultParagraphFont"/>
+    <w:link w:val="FootnoteText"/>
+    <w:uiPriority w:val="99"/>
+    <w:rsid w:val="00E906A6"/>
+    <w:rPr>
+      <w:sz w:val="24"/>
+      <w:szCs w:val="24"/>
+    </w:rPr>
+  </w:style>
+  <w:style w:type="character" w:styleId="FootnoteReference">
+    <w:name w:val="footnote reference"/>
+    <w:basedOn w:val="DefaultParagraphFont"/>
+    <w:uiPriority w:val="99"/>
+    <w:unhideWhenUsed/>
+    <w:rsid w:val="00E906A6"/>
+    <w:rPr>
+      <w:vertAlign w:val="superscript"/>
+    </w:rPr>
+  </w:style>
+  <w:style w:type="character" w:styleId="Hyperlink">
+    <w:name w:val="Hyperlink"/>
+    <w:basedOn w:val="DefaultParagraphFont"/>
+    <w:uiPriority w:val="99"/>
+    <w:unhideWhenUsed/>
+    <w:rsid w:val="00E906A6"/>
+    <w:rPr>
+      <w:color w:val="0563C1" w:themeColor="hyperlink"/>
+      <w:u w:val="single"/>
+    </w:rPr>
+  </w:style>
+  <w:style w:type="table" w:styleId="LightShading-Accent3">
+    <w:name w:val="Light Shading Accent 3"/>
+    <w:basedOn w:val="TableNormal"/>
+    <w:uiPriority w:val="60"/>
+    <w:rsid w:val="00F96CEF"/>
+    <w:pPr>
+      <w:spacing w:after="0" w:line="240" w:lineRule="auto"/>
+    </w:pPr>
+    <w:rPr>
+      <w:color w:val="7B7B7B" w:themeColor="accent3" w:themeShade="BF"/>
+    </w:rPr>
+    <w:tblPr>
+      <w:tblStyleRowBandSize w:val="1"/>
+      <w:tblStyleColBandSize w:val="1"/>
+      <w:tblInd w:w="0" w:type="dxa"/>
+      <w:tblBorders>
+        <w:top w:val="single" w:sz="8" w:space="0" w:color="A5A5A5" w:themeColor="accent3"/>
+        <w:bottom w:val="single" w:sz="8" w:space="0" w:color="A5A5A5" w:themeColor="accent3"/>
+      </w:tblBorders>
+      <w:tblCellMar>
+        <w:top w:w="0" w:type="dxa"/>
+        <w:left w:w="108" w:type="dxa"/>
+        <w:bottom w:w="0" w:type="dxa"/>
+        <w:right w:w="108" w:type="dxa"/>
+      </w:tblCellMar>
+    </w:tblPr>
+    <w:tblStylePr w:type="firstRow">
+      <w:pPr>
+        <w:spacing w:before="0" w:after="0" w:line="240" w:lineRule="auto"/>
+      </w:pPr>
+      <w:rPr>
+        <w:b/>
+        <w:bCs/>
+      </w:rPr>
+      <w:tblPr/>
+      <w:tcPr>
+        <w:tcBorders>
+          <w:top w:val="single" w:sz="8" w:space="0" w:color="A5A5A5" w:themeColor="accent3"/>
+          <w:left w:val="nil"/>
+          <w:bottom w:val="single" w:sz="8" w:space="0" w:color="A5A5A5" w:themeColor="accent3"/>
+          <w:right w:val="nil"/>
+          <w:insideH w:val="nil"/>
+          <w:insideV w:val="nil"/>
+        </w:tcBorders>
+      </w:tcPr>
+    </w:tblStylePr>
+    <w:tblStylePr w:type="lastRow">
+      <w:pPr>
+        <w:spacing w:before="0" w:after="0" w:line="240" w:lineRule="auto"/>
+      </w:pPr>
+      <w:rPr>
+        <w:b/>
+        <w:bCs/>
+      </w:rPr>
+      <w:tblPr/>
+      <w:tcPr>
+        <w:tcBorders>
+          <w:top w:val="single" w:sz="8" w:space="0" w:color="A5A5A5" w:themeColor="accent3"/>
+          <w:left w:val="nil"/>
+          <w:bottom w:val="single" w:sz="8" w:space="0" w:color="A5A5A5" w:themeColor="accent3"/>
+          <w:right w:val="nil"/>
+          <w:insideH w:val="nil"/>
+          <w:insideV w:val="nil"/>
+        </w:tcBorders>
+      </w:tcPr>
+    </w:tblStylePr>
+    <w:tblStylePr w:type="firstCol">
+      <w:rPr>
+        <w:b/>
+        <w:bCs/>
+      </w:rPr>
+    </w:tblStylePr>
+    <w:tblStylePr w:type="lastCol">
+      <w:rPr>
+        <w:b/>
+        <w:bCs/>
+      </w:rPr>
+    </w:tblStylePr>
+    <w:tblStylePr w:type="band1Vert">
+      <w:tblPr/>
+      <w:tcPr>
+        <w:tcBorders>
+          <w:left w:val="nil"/>
+          <w:right w:val="nil"/>
+          <w:insideH w:val="nil"/>
+          <w:insideV w:val="nil"/>
+        </w:tcBorders>
+        <w:shd w:val="clear" w:color="auto" w:fill="E8E8E8" w:themeFill="accent3" w:themeFillTint="3F"/>
+      </w:tcPr>
+    </w:tblStylePr>
+    <w:tblStylePr w:type="band1Horz">
+      <w:tblPr/>
+      <w:tcPr>
+        <w:tcBorders>
+          <w:left w:val="nil"/>
+          <w:right w:val="nil"/>
+          <w:insideH w:val="nil"/>
+          <w:insideV w:val="nil"/>
+        </w:tcBorders>
+        <w:shd w:val="clear" w:color="auto" w:fill="E8E8E8" w:themeFill="accent3" w:themeFillTint="3F"/>
+      </w:tcPr>
+    </w:tblStylePr>
+  </w:style>
+  <w:style w:type="table" w:styleId="MediumGrid1-Accent3">
+    <w:name w:val="Medium Grid 1 Accent 3"/>
+    <w:basedOn w:val="TableNormal"/>
+    <w:uiPriority w:val="67"/>
+    <w:rsid w:val="00F96CEF"/>
+    <w:pPr>
+      <w:spacing w:after="0" w:line="240" w:lineRule="auto"/>
+    </w:pPr>
+    <w:tblPr>
+      <w:tblStyleRowBandSize w:val="1"/>
+      <w:tblStyleColBandSize w:val="1"/>
+      <w:tblInd w:w="0" w:type="dxa"/>
+      <w:tblBorders>
+        <w:top w:val="single" w:sz="8" w:space="0" w:color="BBBBBB" w:themeColor="accent3" w:themeTint="BF"/>
+        <w:left w:val="single" w:sz="8" w:space="0" w:color="BBBBBB" w:themeColor="accent3" w:themeTint="BF"/>
+        <w:bottom w:val="single" w:sz="8" w:space="0" w:color="BBBBBB" w:themeColor="accent3" w:themeTint="BF"/>
+        <w:right w:val="single" w:sz="8" w:space="0" w:color="BBBBBB" w:themeColor="accent3" w:themeTint="BF"/>
+        <w:insideH w:val="single" w:sz="8" w:space="0" w:color="BBBBBB" w:themeColor="accent3" w:themeTint="BF"/>
+        <w:insideV w:val="single" w:sz="8" w:space="0" w:color="BBBBBB" w:themeColor="accent3" w:themeTint="BF"/>
+      </w:tblBorders>
+      <w:tblCellMar>
+        <w:top w:w="0" w:type="dxa"/>
+        <w:left w:w="108" w:type="dxa"/>
+        <w:bottom w:w="0" w:type="dxa"/>
+        <w:right w:w="108" w:type="dxa"/>
+      </w:tblCellMar>
+    </w:tblPr>
+    <w:tcPr>
+      <w:shd w:val="clear" w:color="auto" w:fill="E8E8E8" w:themeFill="accent3" w:themeFillTint="3F"/>
+    </w:tcPr>
+    <w:tblStylePr w:type="firstRow">
+      <w:rPr>
+        <w:b/>
+        <w:bCs/>
+      </w:rPr>
+    </w:tblStylePr>
+    <w:tblStylePr w:type="lastRow">
+      <w:rPr>
+        <w:b/>
+        <w:bCs/>
+      </w:rPr>
+      <w:tblPr/>
+      <w:tcPr>
+        <w:tcBorders>
+          <w:top w:val="single" w:sz="18" w:space="0" w:color="BBBBBB" w:themeColor="accent3" w:themeTint="BF"/>
+        </w:tcBorders>
+      </w:tcPr>
+    </w:tblStylePr>
+    <w:tblStylePr w:type="firstCol">
+      <w:rPr>
+        <w:b/>
+        <w:bCs/>
+      </w:rPr>
+    </w:tblStylePr>
+    <w:tblStylePr w:type="lastCol">
+      <w:rPr>
+        <w:b/>
+        <w:bCs/>
+      </w:rPr>
+    </w:tblStylePr>
+    <w:tblStylePr w:type="band1Vert">
+      <w:tblPr/>
+      <w:tcPr>
+        <w:shd w:val="clear" w:color="auto" w:fill="D2D2D2" w:themeFill="accent3" w:themeFillTint="7F"/>
+      </w:tcPr>
+    </w:tblStylePr>
+    <w:tblStylePr w:type="band1Horz">
+      <w:tblPr/>
+      <w:tcPr>
+        <w:shd w:val="clear" w:color="auto" w:fill="D2D2D2" w:themeFill="accent3" w:themeFillTint="7F"/>
+      </w:tcPr>
+    </w:tblStylePr>
+  </w:style>
 </w:styles>
 </file>
 
@@ -5592,6 +6538,229 @@
       </w:tcPr>
     </w:tblStylePr>
   </w:style>
+  <w:style w:type="paragraph" w:styleId="FootnoteText">
+    <w:name w:val="footnote text"/>
+    <w:basedOn w:val="Normal"/>
+    <w:link w:val="FootnoteTextChar"/>
+    <w:uiPriority w:val="99"/>
+    <w:unhideWhenUsed/>
+    <w:rsid w:val="00E906A6"/>
+    <w:pPr>
+      <w:spacing w:after="0" w:line="240" w:lineRule="auto"/>
+    </w:pPr>
+    <w:rPr>
+      <w:sz w:val="24"/>
+      <w:szCs w:val="24"/>
+    </w:rPr>
+  </w:style>
+  <w:style w:type="character" w:customStyle="1" w:styleId="FootnoteTextChar">
+    <w:name w:val="Footnote Text Char"/>
+    <w:basedOn w:val="DefaultParagraphFont"/>
+    <w:link w:val="FootnoteText"/>
+    <w:uiPriority w:val="99"/>
+    <w:rsid w:val="00E906A6"/>
+    <w:rPr>
+      <w:sz w:val="24"/>
+      <w:szCs w:val="24"/>
+    </w:rPr>
+  </w:style>
+  <w:style w:type="character" w:styleId="FootnoteReference">
+    <w:name w:val="footnote reference"/>
+    <w:basedOn w:val="DefaultParagraphFont"/>
+    <w:uiPriority w:val="99"/>
+    <w:unhideWhenUsed/>
+    <w:rsid w:val="00E906A6"/>
+    <w:rPr>
+      <w:vertAlign w:val="superscript"/>
+    </w:rPr>
+  </w:style>
+  <w:style w:type="character" w:styleId="Hyperlink">
+    <w:name w:val="Hyperlink"/>
+    <w:basedOn w:val="DefaultParagraphFont"/>
+    <w:uiPriority w:val="99"/>
+    <w:unhideWhenUsed/>
+    <w:rsid w:val="00E906A6"/>
+    <w:rPr>
+      <w:color w:val="0563C1" w:themeColor="hyperlink"/>
+      <w:u w:val="single"/>
+    </w:rPr>
+  </w:style>
+  <w:style w:type="table" w:styleId="LightShading-Accent3">
+    <w:name w:val="Light Shading Accent 3"/>
+    <w:basedOn w:val="TableNormal"/>
+    <w:uiPriority w:val="60"/>
+    <w:rsid w:val="00F96CEF"/>
+    <w:pPr>
+      <w:spacing w:after="0" w:line="240" w:lineRule="auto"/>
+    </w:pPr>
+    <w:rPr>
+      <w:color w:val="7B7B7B" w:themeColor="accent3" w:themeShade="BF"/>
+    </w:rPr>
+    <w:tblPr>
+      <w:tblStyleRowBandSize w:val="1"/>
+      <w:tblStyleColBandSize w:val="1"/>
+      <w:tblInd w:w="0" w:type="dxa"/>
+      <w:tblBorders>
+        <w:top w:val="single" w:sz="8" w:space="0" w:color="A5A5A5" w:themeColor="accent3"/>
+        <w:bottom w:val="single" w:sz="8" w:space="0" w:color="A5A5A5" w:themeColor="accent3"/>
+      </w:tblBorders>
+      <w:tblCellMar>
+        <w:top w:w="0" w:type="dxa"/>
+        <w:left w:w="108" w:type="dxa"/>
+        <w:bottom w:w="0" w:type="dxa"/>
+        <w:right w:w="108" w:type="dxa"/>
+      </w:tblCellMar>
+    </w:tblPr>
+    <w:tblStylePr w:type="firstRow">
+      <w:pPr>
+        <w:spacing w:before="0" w:after="0" w:line="240" w:lineRule="auto"/>
+      </w:pPr>
+      <w:rPr>
+        <w:b/>
+        <w:bCs/>
+      </w:rPr>
+      <w:tblPr/>
+      <w:tcPr>
+        <w:tcBorders>
+          <w:top w:val="single" w:sz="8" w:space="0" w:color="A5A5A5" w:themeColor="accent3"/>
+          <w:left w:val="nil"/>
+          <w:bottom w:val="single" w:sz="8" w:space="0" w:color="A5A5A5" w:themeColor="accent3"/>
+          <w:right w:val="nil"/>
+          <w:insideH w:val="nil"/>
+          <w:insideV w:val="nil"/>
+        </w:tcBorders>
+      </w:tcPr>
+    </w:tblStylePr>
+    <w:tblStylePr w:type="lastRow">
+      <w:pPr>
+        <w:spacing w:before="0" w:after="0" w:line="240" w:lineRule="auto"/>
+      </w:pPr>
+      <w:rPr>
+        <w:b/>
+        <w:bCs/>
+      </w:rPr>
+      <w:tblPr/>
+      <w:tcPr>
+        <w:tcBorders>
+          <w:top w:val="single" w:sz="8" w:space="0" w:color="A5A5A5" w:themeColor="accent3"/>
+          <w:left w:val="nil"/>
+          <w:bottom w:val="single" w:sz="8" w:space="0" w:color="A5A5A5" w:themeColor="accent3"/>
+          <w:right w:val="nil"/>
+          <w:insideH w:val="nil"/>
+          <w:insideV w:val="nil"/>
+        </w:tcBorders>
+      </w:tcPr>
+    </w:tblStylePr>
+    <w:tblStylePr w:type="firstCol">
+      <w:rPr>
+        <w:b/>
+        <w:bCs/>
+      </w:rPr>
+    </w:tblStylePr>
+    <w:tblStylePr w:type="lastCol">
+      <w:rPr>
+        <w:b/>
+        <w:bCs/>
+      </w:rPr>
+    </w:tblStylePr>
+    <w:tblStylePr w:type="band1Vert">
+      <w:tblPr/>
+      <w:tcPr>
+        <w:tcBorders>
+          <w:left w:val="nil"/>
+          <w:right w:val="nil"/>
+          <w:insideH w:val="nil"/>
+          <w:insideV w:val="nil"/>
+        </w:tcBorders>
+        <w:shd w:val="clear" w:color="auto" w:fill="E8E8E8" w:themeFill="accent3" w:themeFillTint="3F"/>
+      </w:tcPr>
+    </w:tblStylePr>
+    <w:tblStylePr w:type="band1Horz">
+      <w:tblPr/>
+      <w:tcPr>
+        <w:tcBorders>
+          <w:left w:val="nil"/>
+          <w:right w:val="nil"/>
+          <w:insideH w:val="nil"/>
+          <w:insideV w:val="nil"/>
+        </w:tcBorders>
+        <w:shd w:val="clear" w:color="auto" w:fill="E8E8E8" w:themeFill="accent3" w:themeFillTint="3F"/>
+      </w:tcPr>
+    </w:tblStylePr>
+  </w:style>
+  <w:style w:type="table" w:styleId="MediumGrid1-Accent3">
+    <w:name w:val="Medium Grid 1 Accent 3"/>
+    <w:basedOn w:val="TableNormal"/>
+    <w:uiPriority w:val="67"/>
+    <w:rsid w:val="00F96CEF"/>
+    <w:pPr>
+      <w:spacing w:after="0" w:line="240" w:lineRule="auto"/>
+    </w:pPr>
+    <w:tblPr>
+      <w:tblStyleRowBandSize w:val="1"/>
+      <w:tblStyleColBandSize w:val="1"/>
+      <w:tblInd w:w="0" w:type="dxa"/>
+      <w:tblBorders>
+        <w:top w:val="single" w:sz="8" w:space="0" w:color="BBBBBB" w:themeColor="accent3" w:themeTint="BF"/>
+        <w:left w:val="single" w:sz="8" w:space="0" w:color="BBBBBB" w:themeColor="accent3" w:themeTint="BF"/>
+        <w:bottom w:val="single" w:sz="8" w:space="0" w:color="BBBBBB" w:themeColor="accent3" w:themeTint="BF"/>
+        <w:right w:val="single" w:sz="8" w:space="0" w:color="BBBBBB" w:themeColor="accent3" w:themeTint="BF"/>
+        <w:insideH w:val="single" w:sz="8" w:space="0" w:color="BBBBBB" w:themeColor="accent3" w:themeTint="BF"/>
+        <w:insideV w:val="single" w:sz="8" w:space="0" w:color="BBBBBB" w:themeColor="accent3" w:themeTint="BF"/>
+      </w:tblBorders>
+      <w:tblCellMar>
+        <w:top w:w="0" w:type="dxa"/>
+        <w:left w:w="108" w:type="dxa"/>
+        <w:bottom w:w="0" w:type="dxa"/>
+        <w:right w:w="108" w:type="dxa"/>
+      </w:tblCellMar>
+    </w:tblPr>
+    <w:tcPr>
+      <w:shd w:val="clear" w:color="auto" w:fill="E8E8E8" w:themeFill="accent3" w:themeFillTint="3F"/>
+    </w:tcPr>
+    <w:tblStylePr w:type="firstRow">
+      <w:rPr>
+        <w:b/>
+        <w:bCs/>
+      </w:rPr>
+    </w:tblStylePr>
+    <w:tblStylePr w:type="lastRow">
+      <w:rPr>
+        <w:b/>
+        <w:bCs/>
+      </w:rPr>
+      <w:tblPr/>
+      <w:tcPr>
+        <w:tcBorders>
+          <w:top w:val="single" w:sz="18" w:space="0" w:color="BBBBBB" w:themeColor="accent3" w:themeTint="BF"/>
+        </w:tcBorders>
+      </w:tcPr>
+    </w:tblStylePr>
+    <w:tblStylePr w:type="firstCol">
+      <w:rPr>
+        <w:b/>
+        <w:bCs/>
+      </w:rPr>
+    </w:tblStylePr>
+    <w:tblStylePr w:type="lastCol">
+      <w:rPr>
+        <w:b/>
+        <w:bCs/>
+      </w:rPr>
+    </w:tblStylePr>
+    <w:tblStylePr w:type="band1Vert">
+      <w:tblPr/>
+      <w:tcPr>
+        <w:shd w:val="clear" w:color="auto" w:fill="D2D2D2" w:themeFill="accent3" w:themeFillTint="7F"/>
+      </w:tcPr>
+    </w:tblStylePr>
+    <w:tblStylePr w:type="band1Horz">
+      <w:tblPr/>
+      <w:tcPr>
+        <w:shd w:val="clear" w:color="auto" w:fill="D2D2D2" w:themeFill="accent3" w:themeFillTint="7F"/>
+      </w:tcPr>
+    </w:tblStylePr>
+  </w:style>
 </w:styles>
 </file>
 
@@ -5861,7 +7030,7 @@
 </file>
 
 <file path=customXml/itemProps1.xml><?xml version="1.0" encoding="utf-8"?>
-<ds:datastoreItem xmlns:ds="http://schemas.openxmlformats.org/officeDocument/2006/customXml" ds:itemID="{46C7BB25-5BB0-844D-88EF-B0CDF58D0FBA}">
+<ds:datastoreItem xmlns:ds="http://schemas.openxmlformats.org/officeDocument/2006/customXml" ds:itemID="{0597D92C-176B-C444-B0BD-95E263447395}">
   <ds:schemaRefs>
     <ds:schemaRef ds:uri="http://schemas.openxmlformats.org/officeDocument/2006/bibliography"/>
   </ds:schemaRefs>

</xml_diff>